<commit_message>
Modeling 2 updates & computation 3
Modeling 2 updates & computation 3
</commit_message>
<xml_diff>
--- a/Computational/03_OLS_Regression_Dummy_Coded/Computational_Assignment_03_Moretz.docx
+++ b/Computational/03_OLS_Regression_Dummy_Coded/Computational_Assignment_03_Moretz.docx
@@ -18,8 +18,6 @@
         </w:rPr>
         <w:t xml:space="preserve">computational </w:t>
       </w:r>
-      <w:bookmarkStart w:id="0" w:name="_GoBack"/>
-      <w:bookmarkEnd w:id="0"/>
       <w:r>
         <w:rPr>
           <w:sz w:val="24"/>
@@ -62,18 +60,365 @@
     <w:p>
       <w:pPr>
         <w:pStyle w:val="Heading3"/>
+        <w:rPr>
+          <w:rFonts w:asciiTheme="minorHAnsi" w:hAnsiTheme="minorHAnsi"/>
+        </w:rPr>
       </w:pPr>
       <w:r>
-        <w:t>Introduction</w:t>
+        <w:rPr>
+          <w:rFonts w:asciiTheme="minorHAnsi" w:hAnsiTheme="minorHAnsi"/>
+        </w:rPr>
+        <w:t>Variables</w:t>
       </w:r>
     </w:p>
     <w:p>
       <w:pPr>
+        <w:pStyle w:val="ListParagraph"/>
+        <w:numPr>
+          <w:ilvl w:val="0"/>
+          <w:numId w:val="20"/>
+        </w:numPr>
+        <w:spacing w:after="0" w:line="240" w:lineRule="auto"/>
+        <w:rPr>
+          <w:rFonts w:cs="Times New Roman"/>
+        </w:rPr>
+      </w:pPr>
+      <w:r>
+        <w:rPr>
+          <w:rFonts w:cs="Times New Roman"/>
+        </w:rPr>
+        <w:t xml:space="preserve">For </w:t>
+      </w:r>
+      <w:r>
+        <w:rPr>
+          <w:rFonts w:cs="Times New Roman"/>
+        </w:rPr>
+        <w:t>all</w:t>
+      </w:r>
+      <w:r>
+        <w:rPr>
+          <w:rFonts w:cs="Times New Roman"/>
+        </w:rPr>
+        <w:t xml:space="preserve"> the categorical variables in the dataset, recode the </w:t>
+      </w:r>
+      <w:r>
+        <w:rPr>
+          <w:rFonts w:cs="Times New Roman"/>
+        </w:rPr>
+        <w:t>text-based</w:t>
+      </w:r>
+      <w:r>
+        <w:rPr>
+          <w:rFonts w:cs="Times New Roman"/>
+        </w:rPr>
+        <w:t xml:space="preserve"> categories into numerical values that indicate group.  For example, for the VITAMIN variable, you could code it so that:  1=regular, 2=occasional, 3=never.  Save the categorical variables to the dataset.</w:t>
+      </w:r>
+    </w:p>
+    <w:p>
+      <w:pPr>
+        <w:pStyle w:val="ListParagraph"/>
+        <w:spacing w:after="0" w:line="240" w:lineRule="auto"/>
+        <w:rPr>
+          <w:rFonts w:cs="Times New Roman"/>
+        </w:rPr>
+      </w:pPr>
+    </w:p>
+    <w:p>
+      <w:pPr>
+        <w:pStyle w:val="ListParagraph"/>
+        <w:spacing w:after="0" w:line="240" w:lineRule="auto"/>
+        <w:jc w:val="center"/>
+        <w:rPr>
+          <w:rFonts w:cs="Times New Roman"/>
+        </w:rPr>
+      </w:pPr>
+      <w:r>
+        <w:rPr>
+          <w:noProof/>
+        </w:rPr>
+        <w:drawing>
+          <wp:inline distT="0" distB="0" distL="0" distR="0" wp14:anchorId="1BC4880B" wp14:editId="07261679">
+            <wp:extent cx="6858000" cy="1268095"/>
+            <wp:effectExtent l="0" t="0" r="0" b="8255"/>
+            <wp:docPr id="1" name="Picture 1"/>
+            <wp:cNvGraphicFramePr>
+              <a:graphicFrameLocks xmlns:a="http://schemas.openxmlformats.org/drawingml/2006/main" noChangeAspect="1"/>
+            </wp:cNvGraphicFramePr>
+            <a:graphic xmlns:a="http://schemas.openxmlformats.org/drawingml/2006/main">
+              <a:graphicData uri="http://schemas.openxmlformats.org/drawingml/2006/picture">
+                <pic:pic xmlns:pic="http://schemas.openxmlformats.org/drawingml/2006/picture">
+                  <pic:nvPicPr>
+                    <pic:cNvPr id="1" name=""/>
+                    <pic:cNvPicPr/>
+                  </pic:nvPicPr>
+                  <pic:blipFill>
+                    <a:blip r:embed="rId11"/>
+                    <a:stretch>
+                      <a:fillRect/>
+                    </a:stretch>
+                  </pic:blipFill>
+                  <pic:spPr>
+                    <a:xfrm>
+                      <a:off x="0" y="0"/>
+                      <a:ext cx="6858000" cy="1268095"/>
+                    </a:xfrm>
+                    <a:prstGeom prst="rect">
+                      <a:avLst/>
+                    </a:prstGeom>
+                  </pic:spPr>
+                </pic:pic>
+              </a:graphicData>
+            </a:graphic>
+          </wp:inline>
+        </w:drawing>
+      </w:r>
+    </w:p>
+    <w:p>
+      <w:pPr>
+        <w:pStyle w:val="ListParagraph"/>
+        <w:spacing w:after="0" w:line="240" w:lineRule="auto"/>
+        <w:jc w:val="center"/>
+        <w:rPr>
+          <w:rFonts w:cs="Times New Roman"/>
+        </w:rPr>
+      </w:pPr>
+    </w:p>
+    <w:p>
+      <w:pPr>
+        <w:pStyle w:val="ListParagraph"/>
+        <w:numPr>
+          <w:ilvl w:val="0"/>
+          <w:numId w:val="20"/>
+        </w:numPr>
+        <w:spacing w:after="0" w:line="240" w:lineRule="auto"/>
+        <w:rPr>
+          <w:rFonts w:cs="Times New Roman"/>
+        </w:rPr>
+      </w:pPr>
+      <w:r>
+        <w:rPr>
+          <w:rFonts w:cs="Times New Roman"/>
+        </w:rPr>
+        <w:t xml:space="preserve">For the VITAMIN categorical variable, fit a simple linear model that uses the categorical variable to predict the response variable Y=CHOLESTEROL.  </w:t>
+      </w:r>
+    </w:p>
+    <w:p>
+      <w:pPr>
+        <w:pStyle w:val="ListParagraph"/>
+        <w:spacing w:after="0" w:line="240" w:lineRule="auto"/>
+        <w:rPr>
+          <w:rFonts w:cs="Times New Roman"/>
+        </w:rPr>
+      </w:pPr>
+    </w:p>
+    <w:p>
+      <w:pPr>
+        <w:pStyle w:val="ListParagraph"/>
+        <w:numPr>
+          <w:ilvl w:val="0"/>
+          <w:numId w:val="21"/>
+        </w:numPr>
+        <w:spacing w:after="0" w:line="240" w:lineRule="auto"/>
+        <w:rPr>
+          <w:rFonts w:cs="Times New Roman"/>
+        </w:rPr>
+      </w:pPr>
+      <w:r>
+        <w:rPr>
+          <w:rFonts w:cs="Times New Roman"/>
+        </w:rPr>
+        <w:t xml:space="preserve">Report the model, interpret the coefficients, discuss hypothesis test results, goodness of fit statistics, diagnostic graphs, and leverage, influence and Outlier statistics. </w:t>
+      </w:r>
+    </w:p>
+    <w:p>
+      <w:pPr>
+        <w:pStyle w:val="ListParagraph"/>
+        <w:spacing w:after="0" w:line="240" w:lineRule="auto"/>
+        <w:rPr>
+          <w:rFonts w:ascii="Arial" w:hAnsi="Arial" w:cs="Arial"/>
+          <w:color w:val="222222"/>
+          <w:shd w:val="clear" w:color="auto" w:fill="FFFFFF"/>
+        </w:rPr>
+      </w:pPr>
+    </w:p>
+    <w:p>
+      <w:pPr>
+        <w:pStyle w:val="ListParagraph"/>
+        <w:spacing w:after="0" w:line="240" w:lineRule="auto"/>
+        <w:ind w:firstLine="360"/>
+        <w:rPr>
+          <w:i/>
+          <w:iCs/>
+        </w:rPr>
+      </w:pPr>
+      <w:r>
+        <w:rPr>
+          <w:rFonts w:ascii="Arial" w:hAnsi="Arial" w:cs="Arial"/>
+          <w:color w:val="222222"/>
+          <w:shd w:val="clear" w:color="auto" w:fill="FFFFFF"/>
+        </w:rPr>
+        <w:t xml:space="preserve">Model 1: </w:t>
+      </w:r>
+      <w:r>
+        <w:rPr>
+          <w:rFonts w:ascii="Arial" w:hAnsi="Arial" w:cs="Arial"/>
+          <w:color w:val="222222"/>
+          <w:shd w:val="clear" w:color="auto" w:fill="FFFFFF"/>
+        </w:rPr>
+        <w:t xml:space="preserve">ŷ = </w:t>
+      </w:r>
+      <w:r>
+        <w:rPr>
+          <w:i/>
+          <w:iCs/>
+        </w:rPr>
+        <w:t xml:space="preserve">246.599 – </w:t>
+      </w:r>
+      <w:r>
+        <w:rPr>
+          <w:i/>
+          <w:iCs/>
+        </w:rPr>
+        <w:t>1.156</w:t>
+      </w:r>
+      <w:r>
+        <w:t>β</w:t>
+      </w:r>
+      <w:r>
+        <w:rPr>
+          <w:vertAlign w:val="subscript"/>
+        </w:rPr>
+        <w:t xml:space="preserve">1 </w:t>
+      </w:r>
+      <w:r>
+        <w:t xml:space="preserve">– </w:t>
+      </w:r>
+      <w:r>
+        <w:t>9.908</w:t>
+      </w:r>
+      <w:r>
+        <w:t>β</w:t>
+      </w:r>
+      <w:r>
+        <w:rPr>
+          <w:vertAlign w:val="subscript"/>
+        </w:rPr>
+        <w:t>2</w:t>
+      </w:r>
+    </w:p>
+    <w:p>
+      <w:pPr>
+        <w:pStyle w:val="ListParagraph"/>
+        <w:spacing w:after="0" w:line="240" w:lineRule="auto"/>
+        <w:rPr>
+          <w:rFonts w:cs="Times New Roman"/>
+        </w:rPr>
+      </w:pPr>
+      <w:bookmarkStart w:id="0" w:name="_GoBack"/>
+      <w:bookmarkEnd w:id="0"/>
+    </w:p>
+    <w:p>
+      <w:pPr>
+        <w:pStyle w:val="ListParagraph"/>
+        <w:spacing w:after="0" w:line="240" w:lineRule="auto"/>
+        <w:rPr>
+          <w:rFonts w:cs="Times New Roman"/>
+        </w:rPr>
+      </w:pPr>
+      <w:r>
+        <w:rPr>
+          <w:rFonts w:cs="Times New Roman"/>
+        </w:rPr>
+        <w:t>Recode the VITAMIN categorical variable so that you have a different set of indicator values.  For example, you could code it so that:  1=never, 2=occasional, 3=regular.  Re-fit</w:t>
+      </w:r>
+      <w:r>
+        <w:rPr>
+          <w:rFonts w:cs="Times New Roman"/>
+        </w:rPr>
+        <w:t>.</w:t>
+      </w:r>
+    </w:p>
+    <w:p>
+      <w:pPr>
+        <w:spacing w:after="0" w:line="240" w:lineRule="auto"/>
+        <w:ind w:left="720"/>
+        <w:rPr>
+          <w:rFonts w:cs="Times New Roman"/>
+        </w:rPr>
+      </w:pPr>
+    </w:p>
+    <w:p>
+      <w:pPr>
+        <w:spacing w:after="0" w:line="240" w:lineRule="auto"/>
+        <w:ind w:left="720"/>
+        <w:rPr>
+          <w:rFonts w:cs="Times New Roman"/>
+        </w:rPr>
+      </w:pPr>
+    </w:p>
+    <w:p/>
+    <w:p>
+      <w:pPr>
+        <w:pStyle w:val="Title"/>
+        <w:spacing w:line="240" w:lineRule="auto"/>
+        <w:ind w:left="360"/>
+        <w:rPr>
+          <w:sz w:val="20"/>
+          <w:szCs w:val="20"/>
+        </w:rPr>
+      </w:pPr>
+    </w:p>
+    <w:p>
+      <w:pPr>
         <w:pStyle w:val="Heading3"/>
       </w:pPr>
       <w:r>
-        <w:t>Research</w:t>
+        <w:t>Vitamin</w:t>
       </w:r>
+      <w:r>
+        <w:t xml:space="preserve"> </w:t>
+      </w:r>
+    </w:p>
+    <w:p>
+      <w:pPr>
+        <w:pStyle w:val="Title"/>
+        <w:spacing w:line="240" w:lineRule="auto"/>
+        <w:rPr>
+          <w:sz w:val="20"/>
+          <w:szCs w:val="20"/>
+        </w:rPr>
+      </w:pPr>
+    </w:p>
+    <w:p>
+      <w:pPr>
+        <w:pStyle w:val="Heading3"/>
+      </w:pPr>
+      <w:r>
+        <w:t xml:space="preserve">Vitamin </w:t>
+      </w:r>
+    </w:p>
+    <w:p>
+      <w:pPr>
+        <w:pStyle w:val="Title"/>
+        <w:spacing w:line="240" w:lineRule="auto"/>
+        <w:rPr>
+          <w:sz w:val="20"/>
+          <w:szCs w:val="20"/>
+        </w:rPr>
+      </w:pPr>
+    </w:p>
+    <w:p>
+      <w:pPr>
+        <w:pStyle w:val="Heading3"/>
+      </w:pPr>
+      <w:r>
+        <w:t xml:space="preserve">Vitamin </w:t>
+      </w:r>
+    </w:p>
+    <w:p>
+      <w:pPr>
+        <w:pStyle w:val="Heading3"/>
+      </w:pPr>
     </w:p>
     <w:p>
       <w:pPr>
@@ -84,7 +429,7 @@
       </w:r>
     </w:p>
     <w:sectPr>
-      <w:footerReference w:type="default" r:id="rId11"/>
+      <w:footerReference w:type="default" r:id="rId12"/>
       <w:pgSz w:w="12240" w:h="15840"/>
       <w:pgMar w:top="720" w:right="720" w:bottom="720" w:left="720" w:header="720" w:footer="720" w:gutter="0"/>
       <w:cols w:space="720"/>
@@ -552,6 +897,184 @@
     </w:lvl>
   </w:abstractNum>
   <w:abstractNum w:abstractNumId="12" w15:restartNumberingAfterBreak="0">
+    <w:nsid w:val="45E65001"/>
+    <w:multiLevelType w:val="hybridMultilevel"/>
+    <w:tmpl w:val="8A06ADB2"/>
+    <w:lvl w:ilvl="0" w:tplc="EFD68688">
+      <w:start w:val="1"/>
+      <w:numFmt w:val="decimal"/>
+      <w:lvlText w:val="%1.)"/>
+      <w:lvlJc w:val="left"/>
+      <w:pPr>
+        <w:ind w:left="720" w:hanging="360"/>
+      </w:pPr>
+      <w:rPr>
+        <w:rFonts w:hint="default"/>
+      </w:rPr>
+    </w:lvl>
+    <w:lvl w:ilvl="1" w:tplc="04090019">
+      <w:start w:val="1"/>
+      <w:numFmt w:val="lowerLetter"/>
+      <w:lvlText w:val="%2."/>
+      <w:lvlJc w:val="left"/>
+      <w:pPr>
+        <w:ind w:left="1440" w:hanging="360"/>
+      </w:pPr>
+    </w:lvl>
+    <w:lvl w:ilvl="2" w:tplc="0409001B" w:tentative="1">
+      <w:start w:val="1"/>
+      <w:numFmt w:val="lowerRoman"/>
+      <w:lvlText w:val="%3."/>
+      <w:lvlJc w:val="right"/>
+      <w:pPr>
+        <w:ind w:left="2160" w:hanging="180"/>
+      </w:pPr>
+    </w:lvl>
+    <w:lvl w:ilvl="3" w:tplc="0409000F" w:tentative="1">
+      <w:start w:val="1"/>
+      <w:numFmt w:val="decimal"/>
+      <w:lvlText w:val="%4."/>
+      <w:lvlJc w:val="left"/>
+      <w:pPr>
+        <w:ind w:left="2880" w:hanging="360"/>
+      </w:pPr>
+    </w:lvl>
+    <w:lvl w:ilvl="4" w:tplc="04090019" w:tentative="1">
+      <w:start w:val="1"/>
+      <w:numFmt w:val="lowerLetter"/>
+      <w:lvlText w:val="%5."/>
+      <w:lvlJc w:val="left"/>
+      <w:pPr>
+        <w:ind w:left="3600" w:hanging="360"/>
+      </w:pPr>
+    </w:lvl>
+    <w:lvl w:ilvl="5" w:tplc="0409001B" w:tentative="1">
+      <w:start w:val="1"/>
+      <w:numFmt w:val="lowerRoman"/>
+      <w:lvlText w:val="%6."/>
+      <w:lvlJc w:val="right"/>
+      <w:pPr>
+        <w:ind w:left="4320" w:hanging="180"/>
+      </w:pPr>
+    </w:lvl>
+    <w:lvl w:ilvl="6" w:tplc="0409000F" w:tentative="1">
+      <w:start w:val="1"/>
+      <w:numFmt w:val="decimal"/>
+      <w:lvlText w:val="%7."/>
+      <w:lvlJc w:val="left"/>
+      <w:pPr>
+        <w:ind w:left="5040" w:hanging="360"/>
+      </w:pPr>
+    </w:lvl>
+    <w:lvl w:ilvl="7" w:tplc="04090019" w:tentative="1">
+      <w:start w:val="1"/>
+      <w:numFmt w:val="lowerLetter"/>
+      <w:lvlText w:val="%8."/>
+      <w:lvlJc w:val="left"/>
+      <w:pPr>
+        <w:ind w:left="5760" w:hanging="360"/>
+      </w:pPr>
+    </w:lvl>
+    <w:lvl w:ilvl="8" w:tplc="0409001B" w:tentative="1">
+      <w:start w:val="1"/>
+      <w:numFmt w:val="lowerRoman"/>
+      <w:lvlText w:val="%9."/>
+      <w:lvlJc w:val="right"/>
+      <w:pPr>
+        <w:ind w:left="6480" w:hanging="180"/>
+      </w:pPr>
+    </w:lvl>
+  </w:abstractNum>
+  <w:abstractNum w:abstractNumId="13" w15:restartNumberingAfterBreak="0">
+    <w:nsid w:val="46F15D51"/>
+    <w:multiLevelType w:val="hybridMultilevel"/>
+    <w:tmpl w:val="C9960A9E"/>
+    <w:lvl w:ilvl="0" w:tplc="04090011">
+      <w:start w:val="1"/>
+      <w:numFmt w:val="decimal"/>
+      <w:lvlText w:val="%1)"/>
+      <w:lvlJc w:val="left"/>
+      <w:pPr>
+        <w:ind w:left="360" w:hanging="360"/>
+      </w:pPr>
+      <w:rPr>
+        <w:rFonts w:hint="default"/>
+      </w:rPr>
+    </w:lvl>
+    <w:lvl w:ilvl="1" w:tplc="04090019">
+      <w:start w:val="1"/>
+      <w:numFmt w:val="lowerLetter"/>
+      <w:lvlText w:val="%2."/>
+      <w:lvlJc w:val="left"/>
+      <w:pPr>
+        <w:ind w:left="1080" w:hanging="360"/>
+      </w:pPr>
+    </w:lvl>
+    <w:lvl w:ilvl="2" w:tplc="0409001B" w:tentative="1">
+      <w:start w:val="1"/>
+      <w:numFmt w:val="lowerRoman"/>
+      <w:lvlText w:val="%3."/>
+      <w:lvlJc w:val="right"/>
+      <w:pPr>
+        <w:ind w:left="1800" w:hanging="180"/>
+      </w:pPr>
+    </w:lvl>
+    <w:lvl w:ilvl="3" w:tplc="0409000F" w:tentative="1">
+      <w:start w:val="1"/>
+      <w:numFmt w:val="decimal"/>
+      <w:lvlText w:val="%4."/>
+      <w:lvlJc w:val="left"/>
+      <w:pPr>
+        <w:ind w:left="2520" w:hanging="360"/>
+      </w:pPr>
+    </w:lvl>
+    <w:lvl w:ilvl="4" w:tplc="04090019" w:tentative="1">
+      <w:start w:val="1"/>
+      <w:numFmt w:val="lowerLetter"/>
+      <w:lvlText w:val="%5."/>
+      <w:lvlJc w:val="left"/>
+      <w:pPr>
+        <w:ind w:left="3240" w:hanging="360"/>
+      </w:pPr>
+    </w:lvl>
+    <w:lvl w:ilvl="5" w:tplc="0409001B" w:tentative="1">
+      <w:start w:val="1"/>
+      <w:numFmt w:val="lowerRoman"/>
+      <w:lvlText w:val="%6."/>
+      <w:lvlJc w:val="right"/>
+      <w:pPr>
+        <w:ind w:left="3960" w:hanging="180"/>
+      </w:pPr>
+    </w:lvl>
+    <w:lvl w:ilvl="6" w:tplc="0409000F" w:tentative="1">
+      <w:start w:val="1"/>
+      <w:numFmt w:val="decimal"/>
+      <w:lvlText w:val="%7."/>
+      <w:lvlJc w:val="left"/>
+      <w:pPr>
+        <w:ind w:left="4680" w:hanging="360"/>
+      </w:pPr>
+    </w:lvl>
+    <w:lvl w:ilvl="7" w:tplc="04090019" w:tentative="1">
+      <w:start w:val="1"/>
+      <w:numFmt w:val="lowerLetter"/>
+      <w:lvlText w:val="%8."/>
+      <w:lvlJc w:val="left"/>
+      <w:pPr>
+        <w:ind w:left="5400" w:hanging="360"/>
+      </w:pPr>
+    </w:lvl>
+    <w:lvl w:ilvl="8" w:tplc="0409001B" w:tentative="1">
+      <w:start w:val="1"/>
+      <w:numFmt w:val="lowerRoman"/>
+      <w:lvlText w:val="%9."/>
+      <w:lvlJc w:val="right"/>
+      <w:pPr>
+        <w:ind w:left="6120" w:hanging="180"/>
+      </w:pPr>
+    </w:lvl>
+  </w:abstractNum>
+  <w:abstractNum w:abstractNumId="14" w15:restartNumberingAfterBreak="0">
     <w:nsid w:val="548B32C0"/>
     <w:multiLevelType w:val="hybridMultilevel"/>
     <w:tmpl w:val="535A2616"/>
@@ -637,7 +1160,7 @@
       </w:pPr>
     </w:lvl>
   </w:abstractNum>
-  <w:abstractNum w:abstractNumId="13" w15:restartNumberingAfterBreak="0">
+  <w:abstractNum w:abstractNumId="15" w15:restartNumberingAfterBreak="0">
     <w:nsid w:val="549B76E6"/>
     <w:multiLevelType w:val="hybridMultilevel"/>
     <w:tmpl w:val="1D409D14"/>
@@ -726,7 +1249,96 @@
       </w:pPr>
     </w:lvl>
   </w:abstractNum>
-  <w:abstractNum w:abstractNumId="14" w15:restartNumberingAfterBreak="0">
+  <w:abstractNum w:abstractNumId="16" w15:restartNumberingAfterBreak="0">
+    <w:nsid w:val="55B96092"/>
+    <w:multiLevelType w:val="hybridMultilevel"/>
+    <w:tmpl w:val="25FED5D6"/>
+    <w:lvl w:ilvl="0" w:tplc="8DCC2C9E">
+      <w:start w:val="1"/>
+      <w:numFmt w:val="lowerLetter"/>
+      <w:lvlText w:val="%1.)"/>
+      <w:lvlJc w:val="left"/>
+      <w:pPr>
+        <w:ind w:left="1080" w:hanging="360"/>
+      </w:pPr>
+      <w:rPr>
+        <w:rFonts w:hint="default"/>
+      </w:rPr>
+    </w:lvl>
+    <w:lvl w:ilvl="1" w:tplc="04090019" w:tentative="1">
+      <w:start w:val="1"/>
+      <w:numFmt w:val="lowerLetter"/>
+      <w:lvlText w:val="%2."/>
+      <w:lvlJc w:val="left"/>
+      <w:pPr>
+        <w:ind w:left="1800" w:hanging="360"/>
+      </w:pPr>
+    </w:lvl>
+    <w:lvl w:ilvl="2" w:tplc="0409001B" w:tentative="1">
+      <w:start w:val="1"/>
+      <w:numFmt w:val="lowerRoman"/>
+      <w:lvlText w:val="%3."/>
+      <w:lvlJc w:val="right"/>
+      <w:pPr>
+        <w:ind w:left="2520" w:hanging="180"/>
+      </w:pPr>
+    </w:lvl>
+    <w:lvl w:ilvl="3" w:tplc="0409000F" w:tentative="1">
+      <w:start w:val="1"/>
+      <w:numFmt w:val="decimal"/>
+      <w:lvlText w:val="%4."/>
+      <w:lvlJc w:val="left"/>
+      <w:pPr>
+        <w:ind w:left="3240" w:hanging="360"/>
+      </w:pPr>
+    </w:lvl>
+    <w:lvl w:ilvl="4" w:tplc="04090019" w:tentative="1">
+      <w:start w:val="1"/>
+      <w:numFmt w:val="lowerLetter"/>
+      <w:lvlText w:val="%5."/>
+      <w:lvlJc w:val="left"/>
+      <w:pPr>
+        <w:ind w:left="3960" w:hanging="360"/>
+      </w:pPr>
+    </w:lvl>
+    <w:lvl w:ilvl="5" w:tplc="0409001B" w:tentative="1">
+      <w:start w:val="1"/>
+      <w:numFmt w:val="lowerRoman"/>
+      <w:lvlText w:val="%6."/>
+      <w:lvlJc w:val="right"/>
+      <w:pPr>
+        <w:ind w:left="4680" w:hanging="180"/>
+      </w:pPr>
+    </w:lvl>
+    <w:lvl w:ilvl="6" w:tplc="0409000F" w:tentative="1">
+      <w:start w:val="1"/>
+      <w:numFmt w:val="decimal"/>
+      <w:lvlText w:val="%7."/>
+      <w:lvlJc w:val="left"/>
+      <w:pPr>
+        <w:ind w:left="5400" w:hanging="360"/>
+      </w:pPr>
+    </w:lvl>
+    <w:lvl w:ilvl="7" w:tplc="04090019" w:tentative="1">
+      <w:start w:val="1"/>
+      <w:numFmt w:val="lowerLetter"/>
+      <w:lvlText w:val="%8."/>
+      <w:lvlJc w:val="left"/>
+      <w:pPr>
+        <w:ind w:left="6120" w:hanging="360"/>
+      </w:pPr>
+    </w:lvl>
+    <w:lvl w:ilvl="8" w:tplc="0409001B" w:tentative="1">
+      <w:start w:val="1"/>
+      <w:numFmt w:val="lowerRoman"/>
+      <w:lvlText w:val="%9."/>
+      <w:lvlJc w:val="right"/>
+      <w:pPr>
+        <w:ind w:left="6840" w:hanging="180"/>
+      </w:pPr>
+    </w:lvl>
+  </w:abstractNum>
+  <w:abstractNum w:abstractNumId="17" w15:restartNumberingAfterBreak="0">
     <w:nsid w:val="735D1288"/>
     <w:multiLevelType w:val="multilevel"/>
     <w:tmpl w:val="0409001D"/>
@@ -812,7 +1424,7 @@
       </w:pPr>
     </w:lvl>
   </w:abstractNum>
-  <w:abstractNum w:abstractNumId="15" w15:restartNumberingAfterBreak="0">
+  <w:abstractNum w:abstractNumId="18" w15:restartNumberingAfterBreak="0">
     <w:nsid w:val="76421687"/>
     <w:multiLevelType w:val="multilevel"/>
     <w:tmpl w:val="0409001D"/>
@@ -898,7 +1510,7 @@
       </w:pPr>
     </w:lvl>
   </w:abstractNum>
-  <w:abstractNum w:abstractNumId="16" w15:restartNumberingAfterBreak="0">
+  <w:abstractNum w:abstractNumId="19" w15:restartNumberingAfterBreak="0">
     <w:nsid w:val="7A2C3EB3"/>
     <w:multiLevelType w:val="multilevel"/>
     <w:tmpl w:val="84B46318"/>
@@ -985,7 +1597,7 @@
       </w:pPr>
     </w:lvl>
   </w:abstractNum>
-  <w:abstractNum w:abstractNumId="17" w15:restartNumberingAfterBreak="0">
+  <w:abstractNum w:abstractNumId="20" w15:restartNumberingAfterBreak="0">
     <w:nsid w:val="7F3A1AB1"/>
     <w:multiLevelType w:val="multilevel"/>
     <w:tmpl w:val="04090023"/>
@@ -1073,28 +1685,28 @@
     </w:lvl>
   </w:abstractNum>
   <w:num w:numId="1">
-    <w:abstractNumId w:val="13"/>
+    <w:abstractNumId w:val="15"/>
   </w:num>
   <w:num w:numId="2">
     <w:abstractNumId w:val="10"/>
   </w:num>
   <w:num w:numId="3">
-    <w:abstractNumId w:val="12"/>
+    <w:abstractNumId w:val="14"/>
   </w:num>
   <w:num w:numId="4">
     <w:abstractNumId w:val="11"/>
   </w:num>
   <w:num w:numId="5">
-    <w:abstractNumId w:val="15"/>
+    <w:abstractNumId w:val="18"/>
   </w:num>
   <w:num w:numId="6">
-    <w:abstractNumId w:val="16"/>
+    <w:abstractNumId w:val="19"/>
   </w:num>
   <w:num w:numId="7">
-    <w:abstractNumId w:val="14"/>
+    <w:abstractNumId w:val="17"/>
   </w:num>
   <w:num w:numId="8">
-    <w:abstractNumId w:val="17"/>
+    <w:abstractNumId w:val="20"/>
   </w:num>
   <w:num w:numId="9">
     <w:abstractNumId w:val="9"/>
@@ -1126,6 +1738,15 @@
   <w:num w:numId="18">
     <w:abstractNumId w:val="0"/>
   </w:num>
+  <w:num w:numId="19">
+    <w:abstractNumId w:val="13"/>
+  </w:num>
+  <w:num w:numId="20">
+    <w:abstractNumId w:val="12"/>
+  </w:num>
+  <w:num w:numId="21">
+    <w:abstractNumId w:val="16"/>
+  </w:num>
 </w:numbering>
 </file>
 
@@ -1146,7 +1767,7 @@
       </w:pPr>
     </w:pPrDefault>
   </w:docDefaults>
-  <w:latentStyles w:defLockedState="0" w:defUIPriority="99" w:defSemiHidden="0" w:defUnhideWhenUsed="0" w:defQFormat="0" w:count="376">
+  <w:latentStyles w:defLockedState="0" w:defUIPriority="99" w:defSemiHidden="0" w:defUnhideWhenUsed="0" w:defQFormat="0" w:count="375">
     <w:lsdException w:name="Normal" w:uiPriority="0" w:qFormat="1"/>
     <w:lsdException w:name="heading 1" w:uiPriority="9" w:qFormat="1"/>
     <w:lsdException w:name="heading 2" w:semiHidden="1" w:uiPriority="9" w:unhideWhenUsed="1" w:qFormat="1"/>
@@ -1252,6 +1873,7 @@
     <w:lsdException w:name="HTML Sample" w:semiHidden="1" w:unhideWhenUsed="1"/>
     <w:lsdException w:name="HTML Typewriter" w:semiHidden="1" w:unhideWhenUsed="1"/>
     <w:lsdException w:name="HTML Variable" w:semiHidden="1" w:unhideWhenUsed="1"/>
+    <w:lsdException w:name="Normal Table" w:semiHidden="1" w:unhideWhenUsed="1"/>
     <w:lsdException w:name="annotation subject" w:semiHidden="1" w:unhideWhenUsed="1"/>
     <w:lsdException w:name="No List" w:semiHidden="1" w:unhideWhenUsed="1"/>
     <w:lsdException w:name="Outline List 1" w:semiHidden="1" w:unhideWhenUsed="1"/>
@@ -1298,8 +1920,10 @@
     <w:lsdException w:name="Table Subtle 2" w:semiHidden="1" w:unhideWhenUsed="1"/>
     <w:lsdException w:name="Table Web 1" w:semiHidden="1" w:unhideWhenUsed="1"/>
     <w:lsdException w:name="Table Web 2" w:semiHidden="1" w:unhideWhenUsed="1"/>
+    <w:lsdException w:name="Table Web 3" w:semiHidden="1" w:unhideWhenUsed="1"/>
     <w:lsdException w:name="Balloon Text" w:semiHidden="1" w:unhideWhenUsed="1"/>
     <w:lsdException w:name="Table Grid" w:uiPriority="1"/>
+    <w:lsdException w:name="Table Theme" w:semiHidden="1" w:unhideWhenUsed="1"/>
     <w:lsdException w:name="Placeholder Text" w:semiHidden="1"/>
     <w:lsdException w:name="No Spacing" w:semiHidden="1" w:uiPriority="1" w:unhideWhenUsed="1"/>
     <w:lsdException w:name="Light Shading" w:uiPriority="60"/>
@@ -1519,7 +2143,6 @@
     <w:lsdException w:name="Smart Hyperlink" w:semiHidden="1" w:unhideWhenUsed="1"/>
     <w:lsdException w:name="Hashtag" w:semiHidden="1" w:unhideWhenUsed="1"/>
     <w:lsdException w:name="Unresolved Mention" w:semiHidden="1" w:unhideWhenUsed="1"/>
-    <w:lsdException w:name="Smart Link" w:semiHidden="1" w:unhideWhenUsed="1"/>
   </w:latentStyles>
   <w:style w:type="paragraph" w:default="1" w:styleId="Normal">
     <w:name w:val="Normal"/>
@@ -2524,6 +3147,22 @@
     <w:rPr>
       <w:color w:val="808080"/>
       <w:shd w:val="clear" w:color="auto" w:fill="E6E6E6"/>
+    </w:rPr>
+  </w:style>
+  <w:style w:type="paragraph" w:styleId="ListParagraph">
+    <w:name w:val="List Paragraph"/>
+    <w:basedOn w:val="Normal"/>
+    <w:uiPriority w:val="34"/>
+    <w:qFormat/>
+    <w:rsid w:val="00622B21"/>
+    <w:pPr>
+      <w:spacing w:before="0" w:line="276" w:lineRule="auto"/>
+      <w:ind w:left="720"/>
+      <w:contextualSpacing/>
+    </w:pPr>
+    <w:rPr>
+      <w:rFonts w:eastAsiaTheme="minorHAnsi"/>
+      <w:lang w:eastAsia="en-US"/>
     </w:rPr>
   </w:style>
 </w:styles>
@@ -2792,141 +3431,6 @@
 </file>
 
 <file path=customXml/item1.xml><?xml version="1.0" encoding="utf-8"?>
-<p:properties xmlns:p="http://schemas.microsoft.com/office/2006/metadata/properties" xmlns:xsi="http://www.w3.org/2001/XMLSchema-instance" xmlns:pc="http://schemas.microsoft.com/office/infopath/2007/PartnerControls">
-  <documentManagement>
-    <APDescription xmlns="4873beb7-5857-4685-be1f-d57550cc96cc" xsi:nil="true"/>
-    <AssetExpire xmlns="4873beb7-5857-4685-be1f-d57550cc96cc">2029-01-01T08:00:00+00:00</AssetExpire>
-    <CampaignTagsTaxHTField0 xmlns="4873beb7-5857-4685-be1f-d57550cc96cc">
-      <Terms xmlns="http://schemas.microsoft.com/office/infopath/2007/PartnerControls"/>
-    </CampaignTagsTaxHTField0>
-    <IntlLangReviewDate xmlns="4873beb7-5857-4685-be1f-d57550cc96cc" xsi:nil="true"/>
-    <TPFriendlyName xmlns="4873beb7-5857-4685-be1f-d57550cc96cc" xsi:nil="true"/>
-    <IntlLangReview xmlns="4873beb7-5857-4685-be1f-d57550cc96cc">false</IntlLangReview>
-    <LocLastLocAttemptVersionLookup xmlns="4873beb7-5857-4685-be1f-d57550cc96cc">864570</LocLastLocAttemptVersionLookup>
-    <PolicheckWords xmlns="4873beb7-5857-4685-be1f-d57550cc96cc" xsi:nil="true"/>
-    <SubmitterId xmlns="4873beb7-5857-4685-be1f-d57550cc96cc" xsi:nil="true"/>
-    <AcquiredFrom xmlns="4873beb7-5857-4685-be1f-d57550cc96cc">Internal MS</AcquiredFrom>
-    <EditorialStatus xmlns="4873beb7-5857-4685-be1f-d57550cc96cc">Complete</EditorialStatus>
-    <Markets xmlns="4873beb7-5857-4685-be1f-d57550cc96cc"/>
-    <OriginAsset xmlns="4873beb7-5857-4685-be1f-d57550cc96cc" xsi:nil="true"/>
-    <AssetStart xmlns="4873beb7-5857-4685-be1f-d57550cc96cc">2012-11-01T04:53:00+00:00</AssetStart>
-    <FriendlyTitle xmlns="4873beb7-5857-4685-be1f-d57550cc96cc" xsi:nil="true"/>
-    <MarketSpecific xmlns="4873beb7-5857-4685-be1f-d57550cc96cc">false</MarketSpecific>
-    <TPNamespace xmlns="4873beb7-5857-4685-be1f-d57550cc96cc" xsi:nil="true"/>
-    <PublishStatusLookup xmlns="4873beb7-5857-4685-be1f-d57550cc96cc">
-      <Value>1655138</Value>
-    </PublishStatusLookup>
-    <APAuthor xmlns="4873beb7-5857-4685-be1f-d57550cc96cc">
-      <UserInfo>
-        <DisplayName>MIDDLEEAST\v-keerth</DisplayName>
-        <AccountId>2799</AccountId>
-        <AccountType/>
-      </UserInfo>
-    </APAuthor>
-    <TPCommandLine xmlns="4873beb7-5857-4685-be1f-d57550cc96cc" xsi:nil="true"/>
-    <IntlLangReviewer xmlns="4873beb7-5857-4685-be1f-d57550cc96cc" xsi:nil="true"/>
-    <OpenTemplate xmlns="4873beb7-5857-4685-be1f-d57550cc96cc">true</OpenTemplate>
-    <CSXSubmissionDate xmlns="4873beb7-5857-4685-be1f-d57550cc96cc" xsi:nil="true"/>
-    <TaxCatchAll xmlns="4873beb7-5857-4685-be1f-d57550cc96cc"/>
-    <Manager xmlns="4873beb7-5857-4685-be1f-d57550cc96cc" xsi:nil="true"/>
-    <NumericId xmlns="4873beb7-5857-4685-be1f-d57550cc96cc" xsi:nil="true"/>
-    <ParentAssetId xmlns="4873beb7-5857-4685-be1f-d57550cc96cc" xsi:nil="true"/>
-    <OriginalSourceMarket xmlns="4873beb7-5857-4685-be1f-d57550cc96cc" xsi:nil="true"/>
-    <ApprovalStatus xmlns="4873beb7-5857-4685-be1f-d57550cc96cc">InProgress</ApprovalStatus>
-    <TPComponent xmlns="4873beb7-5857-4685-be1f-d57550cc96cc" xsi:nil="true"/>
-    <EditorialTags xmlns="4873beb7-5857-4685-be1f-d57550cc96cc" xsi:nil="true"/>
-    <TPExecutable xmlns="4873beb7-5857-4685-be1f-d57550cc96cc" xsi:nil="true"/>
-    <TPLaunchHelpLink xmlns="4873beb7-5857-4685-be1f-d57550cc96cc" xsi:nil="true"/>
-    <LocComments xmlns="4873beb7-5857-4685-be1f-d57550cc96cc" xsi:nil="true"/>
-    <LocRecommendedHandoff xmlns="4873beb7-5857-4685-be1f-d57550cc96cc" xsi:nil="true"/>
-    <SourceTitle xmlns="4873beb7-5857-4685-be1f-d57550cc96cc" xsi:nil="true"/>
-    <CSXUpdate xmlns="4873beb7-5857-4685-be1f-d57550cc96cc">false</CSXUpdate>
-    <IntlLocPriority xmlns="4873beb7-5857-4685-be1f-d57550cc96cc" xsi:nil="true"/>
-    <UAProjectedTotalWords xmlns="4873beb7-5857-4685-be1f-d57550cc96cc" xsi:nil="true"/>
-    <AssetType xmlns="4873beb7-5857-4685-be1f-d57550cc96cc">TP</AssetType>
-    <MachineTranslated xmlns="4873beb7-5857-4685-be1f-d57550cc96cc">false</MachineTranslated>
-    <OutputCachingOn xmlns="4873beb7-5857-4685-be1f-d57550cc96cc">false</OutputCachingOn>
-    <TemplateStatus xmlns="4873beb7-5857-4685-be1f-d57550cc96cc">Complete</TemplateStatus>
-    <IsSearchable xmlns="4873beb7-5857-4685-be1f-d57550cc96cc">true</IsSearchable>
-    <ContentItem xmlns="4873beb7-5857-4685-be1f-d57550cc96cc" xsi:nil="true"/>
-    <HandoffToMSDN xmlns="4873beb7-5857-4685-be1f-d57550cc96cc" xsi:nil="true"/>
-    <ShowIn xmlns="4873beb7-5857-4685-be1f-d57550cc96cc">Show everywhere</ShowIn>
-    <ThumbnailAssetId xmlns="4873beb7-5857-4685-be1f-d57550cc96cc" xsi:nil="true"/>
-    <UALocComments xmlns="4873beb7-5857-4685-be1f-d57550cc96cc" xsi:nil="true"/>
-    <UALocRecommendation xmlns="4873beb7-5857-4685-be1f-d57550cc96cc">Localize</UALocRecommendation>
-    <LastModifiedDateTime xmlns="4873beb7-5857-4685-be1f-d57550cc96cc" xsi:nil="true"/>
-    <LegacyData xmlns="4873beb7-5857-4685-be1f-d57550cc96cc" xsi:nil="true"/>
-    <LocManualTestRequired xmlns="4873beb7-5857-4685-be1f-d57550cc96cc">false</LocManualTestRequired>
-    <LocMarketGroupTiers2 xmlns="4873beb7-5857-4685-be1f-d57550cc96cc" xsi:nil="true"/>
-    <ClipArtFilename xmlns="4873beb7-5857-4685-be1f-d57550cc96cc" xsi:nil="true"/>
-    <TPApplication xmlns="4873beb7-5857-4685-be1f-d57550cc96cc" xsi:nil="true"/>
-    <CSXHash xmlns="4873beb7-5857-4685-be1f-d57550cc96cc" xsi:nil="true"/>
-    <DirectSourceMarket xmlns="4873beb7-5857-4685-be1f-d57550cc96cc" xsi:nil="true"/>
-    <PrimaryImageGen xmlns="4873beb7-5857-4685-be1f-d57550cc96cc">true</PrimaryImageGen>
-    <PlannedPubDate xmlns="4873beb7-5857-4685-be1f-d57550cc96cc" xsi:nil="true"/>
-    <CSXSubmissionMarket xmlns="4873beb7-5857-4685-be1f-d57550cc96cc" xsi:nil="true"/>
-    <Downloads xmlns="4873beb7-5857-4685-be1f-d57550cc96cc">0</Downloads>
-    <ArtSampleDocs xmlns="4873beb7-5857-4685-be1f-d57550cc96cc" xsi:nil="true"/>
-    <TrustLevel xmlns="4873beb7-5857-4685-be1f-d57550cc96cc">1 Microsoft Managed Content</TrustLevel>
-    <BlockPublish xmlns="4873beb7-5857-4685-be1f-d57550cc96cc">false</BlockPublish>
-    <TPLaunchHelpLinkType xmlns="4873beb7-5857-4685-be1f-d57550cc96cc">Template</TPLaunchHelpLinkType>
-    <LocalizationTagsTaxHTField0 xmlns="4873beb7-5857-4685-be1f-d57550cc96cc">
-      <Terms xmlns="http://schemas.microsoft.com/office/infopath/2007/PartnerControls"/>
-    </LocalizationTagsTaxHTField0>
-    <BusinessGroup xmlns="4873beb7-5857-4685-be1f-d57550cc96cc" xsi:nil="true"/>
-    <Providers xmlns="4873beb7-5857-4685-be1f-d57550cc96cc" xsi:nil="true"/>
-    <TemplateTemplateType xmlns="4873beb7-5857-4685-be1f-d57550cc96cc">Word Document Template</TemplateTemplateType>
-    <TimesCloned xmlns="4873beb7-5857-4685-be1f-d57550cc96cc" xsi:nil="true"/>
-    <TPAppVersion xmlns="4873beb7-5857-4685-be1f-d57550cc96cc" xsi:nil="true"/>
-    <VoteCount xmlns="4873beb7-5857-4685-be1f-d57550cc96cc" xsi:nil="true"/>
-    <AverageRating xmlns="4873beb7-5857-4685-be1f-d57550cc96cc" xsi:nil="true"/>
-    <FeatureTagsTaxHTField0 xmlns="4873beb7-5857-4685-be1f-d57550cc96cc">
-      <Terms xmlns="http://schemas.microsoft.com/office/infopath/2007/PartnerControls"/>
-    </FeatureTagsTaxHTField0>
-    <Provider xmlns="4873beb7-5857-4685-be1f-d57550cc96cc" xsi:nil="true"/>
-    <UACurrentWords xmlns="4873beb7-5857-4685-be1f-d57550cc96cc" xsi:nil="true"/>
-    <AssetId xmlns="4873beb7-5857-4685-be1f-d57550cc96cc">TP103749966</AssetId>
-    <TPClientViewer xmlns="4873beb7-5857-4685-be1f-d57550cc96cc" xsi:nil="true"/>
-    <DSATActionTaken xmlns="4873beb7-5857-4685-be1f-d57550cc96cc" xsi:nil="true"/>
-    <APEditor xmlns="4873beb7-5857-4685-be1f-d57550cc96cc">
-      <UserInfo>
-        <DisplayName/>
-        <AccountId xsi:nil="true"/>
-        <AccountType/>
-      </UserInfo>
-    </APEditor>
-    <TPInstallLocation xmlns="4873beb7-5857-4685-be1f-d57550cc96cc" xsi:nil="true"/>
-    <OOCacheId xmlns="4873beb7-5857-4685-be1f-d57550cc96cc" xsi:nil="true"/>
-    <IsDeleted xmlns="4873beb7-5857-4685-be1f-d57550cc96cc">false</IsDeleted>
-    <PublishTargets xmlns="4873beb7-5857-4685-be1f-d57550cc96cc">OfficeOnlineVNext</PublishTargets>
-    <ApprovalLog xmlns="4873beb7-5857-4685-be1f-d57550cc96cc" xsi:nil="true"/>
-    <BugNumber xmlns="4873beb7-5857-4685-be1f-d57550cc96cc" xsi:nil="true"/>
-    <CrawlForDependencies xmlns="4873beb7-5857-4685-be1f-d57550cc96cc">false</CrawlForDependencies>
-    <InternalTagsTaxHTField0 xmlns="4873beb7-5857-4685-be1f-d57550cc96cc">
-      <Terms xmlns="http://schemas.microsoft.com/office/infopath/2007/PartnerControls"/>
-    </InternalTagsTaxHTField0>
-    <LastHandOff xmlns="4873beb7-5857-4685-be1f-d57550cc96cc" xsi:nil="true"/>
-    <Milestone xmlns="4873beb7-5857-4685-be1f-d57550cc96cc" xsi:nil="true"/>
-    <OriginalRelease xmlns="4873beb7-5857-4685-be1f-d57550cc96cc">15</OriginalRelease>
-    <RecommendationsModifier xmlns="4873beb7-5857-4685-be1f-d57550cc96cc" xsi:nil="true"/>
-    <ScenarioTagsTaxHTField0 xmlns="4873beb7-5857-4685-be1f-d57550cc96cc">
-      <Terms xmlns="http://schemas.microsoft.com/office/infopath/2007/PartnerControls"/>
-    </ScenarioTagsTaxHTField0>
-    <UANotes xmlns="4873beb7-5857-4685-be1f-d57550cc96cc" xsi:nil="true"/>
-  </documentManagement>
-</p:properties>
-</file>
-
-<file path=customXml/item2.xml><?xml version="1.0" encoding="utf-8"?>
-<?mso-contentType ?>
-<FormTemplates xmlns="http://schemas.microsoft.com/sharepoint/v3/contenttype/forms">
-  <Display>DocumentLibraryForm</Display>
-  <Edit>AssetEditForm</Edit>
-  <New>DocumentLibraryForm</New>
-</FormTemplates>
-</file>
-
-<file path=customXml/item3.xml><?xml version="1.0" encoding="utf-8"?>
 <ct:contentTypeSchema xmlns:ct="http://schemas.microsoft.com/office/2006/metadata/contentType" xmlns:ma="http://schemas.microsoft.com/office/2006/metadata/properties/metaAttributes" ct:_="" ma:_="" ma:contentTypeName="TemplateFile" ma:contentTypeID="0x0101006EDDDB5EE6D98C44930B742096920B300400F5B6D36B3EF94B4E9A635CDF2A18F5B8" ma:contentTypeVersion="72" ma:contentTypeDescription="Create a new document." ma:contentTypeScope="" ma:versionID="a23e56308344d904b51738559c3d67c9">
   <xsd:schema xmlns:xsd="http://www.w3.org/2001/XMLSchema" xmlns:xs="http://www.w3.org/2001/XMLSchema" xmlns:p="http://schemas.microsoft.com/office/2006/metadata/properties" xmlns:ns2="4873beb7-5857-4685-be1f-d57550cc96cc" targetNamespace="http://schemas.microsoft.com/office/2006/metadata/properties" ma:root="true" ma:fieldsID="cd0908cc4600e77bf5da051303e00c8d" ns2:_="">
     <xsd:import namespace="4873beb7-5857-4685-be1f-d57550cc96cc"/>
@@ -3966,6 +4470,141 @@
 </ct:contentTypeSchema>
 </file>
 
+<file path=customXml/item2.xml><?xml version="1.0" encoding="utf-8"?>
+<?mso-contentType ?>
+<FormTemplates xmlns="http://schemas.microsoft.com/sharepoint/v3/contenttype/forms">
+  <Display>DocumentLibraryForm</Display>
+  <Edit>AssetEditForm</Edit>
+  <New>DocumentLibraryForm</New>
+</FormTemplates>
+</file>
+
+<file path=customXml/item3.xml><?xml version="1.0" encoding="utf-8"?>
+<p:properties xmlns:p="http://schemas.microsoft.com/office/2006/metadata/properties" xmlns:xsi="http://www.w3.org/2001/XMLSchema-instance" xmlns:pc="http://schemas.microsoft.com/office/infopath/2007/PartnerControls">
+  <documentManagement>
+    <APDescription xmlns="4873beb7-5857-4685-be1f-d57550cc96cc" xsi:nil="true"/>
+    <AssetExpire xmlns="4873beb7-5857-4685-be1f-d57550cc96cc">2029-01-01T08:00:00+00:00</AssetExpire>
+    <CampaignTagsTaxHTField0 xmlns="4873beb7-5857-4685-be1f-d57550cc96cc">
+      <Terms xmlns="http://schemas.microsoft.com/office/infopath/2007/PartnerControls"/>
+    </CampaignTagsTaxHTField0>
+    <IntlLangReviewDate xmlns="4873beb7-5857-4685-be1f-d57550cc96cc" xsi:nil="true"/>
+    <TPFriendlyName xmlns="4873beb7-5857-4685-be1f-d57550cc96cc" xsi:nil="true"/>
+    <IntlLangReview xmlns="4873beb7-5857-4685-be1f-d57550cc96cc">false</IntlLangReview>
+    <LocLastLocAttemptVersionLookup xmlns="4873beb7-5857-4685-be1f-d57550cc96cc">864570</LocLastLocAttemptVersionLookup>
+    <PolicheckWords xmlns="4873beb7-5857-4685-be1f-d57550cc96cc" xsi:nil="true"/>
+    <SubmitterId xmlns="4873beb7-5857-4685-be1f-d57550cc96cc" xsi:nil="true"/>
+    <AcquiredFrom xmlns="4873beb7-5857-4685-be1f-d57550cc96cc">Internal MS</AcquiredFrom>
+    <EditorialStatus xmlns="4873beb7-5857-4685-be1f-d57550cc96cc">Complete</EditorialStatus>
+    <Markets xmlns="4873beb7-5857-4685-be1f-d57550cc96cc"/>
+    <OriginAsset xmlns="4873beb7-5857-4685-be1f-d57550cc96cc" xsi:nil="true"/>
+    <AssetStart xmlns="4873beb7-5857-4685-be1f-d57550cc96cc">2012-11-01T04:53:00+00:00</AssetStart>
+    <FriendlyTitle xmlns="4873beb7-5857-4685-be1f-d57550cc96cc" xsi:nil="true"/>
+    <MarketSpecific xmlns="4873beb7-5857-4685-be1f-d57550cc96cc">false</MarketSpecific>
+    <TPNamespace xmlns="4873beb7-5857-4685-be1f-d57550cc96cc" xsi:nil="true"/>
+    <PublishStatusLookup xmlns="4873beb7-5857-4685-be1f-d57550cc96cc">
+      <Value>1655138</Value>
+    </PublishStatusLookup>
+    <APAuthor xmlns="4873beb7-5857-4685-be1f-d57550cc96cc">
+      <UserInfo>
+        <DisplayName>MIDDLEEAST\v-keerth</DisplayName>
+        <AccountId>2799</AccountId>
+        <AccountType/>
+      </UserInfo>
+    </APAuthor>
+    <TPCommandLine xmlns="4873beb7-5857-4685-be1f-d57550cc96cc" xsi:nil="true"/>
+    <IntlLangReviewer xmlns="4873beb7-5857-4685-be1f-d57550cc96cc" xsi:nil="true"/>
+    <OpenTemplate xmlns="4873beb7-5857-4685-be1f-d57550cc96cc">true</OpenTemplate>
+    <CSXSubmissionDate xmlns="4873beb7-5857-4685-be1f-d57550cc96cc" xsi:nil="true"/>
+    <TaxCatchAll xmlns="4873beb7-5857-4685-be1f-d57550cc96cc"/>
+    <Manager xmlns="4873beb7-5857-4685-be1f-d57550cc96cc" xsi:nil="true"/>
+    <NumericId xmlns="4873beb7-5857-4685-be1f-d57550cc96cc" xsi:nil="true"/>
+    <ParentAssetId xmlns="4873beb7-5857-4685-be1f-d57550cc96cc" xsi:nil="true"/>
+    <OriginalSourceMarket xmlns="4873beb7-5857-4685-be1f-d57550cc96cc" xsi:nil="true"/>
+    <ApprovalStatus xmlns="4873beb7-5857-4685-be1f-d57550cc96cc">InProgress</ApprovalStatus>
+    <TPComponent xmlns="4873beb7-5857-4685-be1f-d57550cc96cc" xsi:nil="true"/>
+    <EditorialTags xmlns="4873beb7-5857-4685-be1f-d57550cc96cc" xsi:nil="true"/>
+    <TPExecutable xmlns="4873beb7-5857-4685-be1f-d57550cc96cc" xsi:nil="true"/>
+    <TPLaunchHelpLink xmlns="4873beb7-5857-4685-be1f-d57550cc96cc" xsi:nil="true"/>
+    <LocComments xmlns="4873beb7-5857-4685-be1f-d57550cc96cc" xsi:nil="true"/>
+    <LocRecommendedHandoff xmlns="4873beb7-5857-4685-be1f-d57550cc96cc" xsi:nil="true"/>
+    <SourceTitle xmlns="4873beb7-5857-4685-be1f-d57550cc96cc" xsi:nil="true"/>
+    <CSXUpdate xmlns="4873beb7-5857-4685-be1f-d57550cc96cc">false</CSXUpdate>
+    <IntlLocPriority xmlns="4873beb7-5857-4685-be1f-d57550cc96cc" xsi:nil="true"/>
+    <UAProjectedTotalWords xmlns="4873beb7-5857-4685-be1f-d57550cc96cc" xsi:nil="true"/>
+    <AssetType xmlns="4873beb7-5857-4685-be1f-d57550cc96cc">TP</AssetType>
+    <MachineTranslated xmlns="4873beb7-5857-4685-be1f-d57550cc96cc">false</MachineTranslated>
+    <OutputCachingOn xmlns="4873beb7-5857-4685-be1f-d57550cc96cc">false</OutputCachingOn>
+    <TemplateStatus xmlns="4873beb7-5857-4685-be1f-d57550cc96cc">Complete</TemplateStatus>
+    <IsSearchable xmlns="4873beb7-5857-4685-be1f-d57550cc96cc">true</IsSearchable>
+    <ContentItem xmlns="4873beb7-5857-4685-be1f-d57550cc96cc" xsi:nil="true"/>
+    <HandoffToMSDN xmlns="4873beb7-5857-4685-be1f-d57550cc96cc" xsi:nil="true"/>
+    <ShowIn xmlns="4873beb7-5857-4685-be1f-d57550cc96cc">Show everywhere</ShowIn>
+    <ThumbnailAssetId xmlns="4873beb7-5857-4685-be1f-d57550cc96cc" xsi:nil="true"/>
+    <UALocComments xmlns="4873beb7-5857-4685-be1f-d57550cc96cc" xsi:nil="true"/>
+    <UALocRecommendation xmlns="4873beb7-5857-4685-be1f-d57550cc96cc">Localize</UALocRecommendation>
+    <LastModifiedDateTime xmlns="4873beb7-5857-4685-be1f-d57550cc96cc" xsi:nil="true"/>
+    <LegacyData xmlns="4873beb7-5857-4685-be1f-d57550cc96cc" xsi:nil="true"/>
+    <LocManualTestRequired xmlns="4873beb7-5857-4685-be1f-d57550cc96cc">false</LocManualTestRequired>
+    <LocMarketGroupTiers2 xmlns="4873beb7-5857-4685-be1f-d57550cc96cc" xsi:nil="true"/>
+    <ClipArtFilename xmlns="4873beb7-5857-4685-be1f-d57550cc96cc" xsi:nil="true"/>
+    <TPApplication xmlns="4873beb7-5857-4685-be1f-d57550cc96cc" xsi:nil="true"/>
+    <CSXHash xmlns="4873beb7-5857-4685-be1f-d57550cc96cc" xsi:nil="true"/>
+    <DirectSourceMarket xmlns="4873beb7-5857-4685-be1f-d57550cc96cc" xsi:nil="true"/>
+    <PrimaryImageGen xmlns="4873beb7-5857-4685-be1f-d57550cc96cc">true</PrimaryImageGen>
+    <PlannedPubDate xmlns="4873beb7-5857-4685-be1f-d57550cc96cc" xsi:nil="true"/>
+    <CSXSubmissionMarket xmlns="4873beb7-5857-4685-be1f-d57550cc96cc" xsi:nil="true"/>
+    <Downloads xmlns="4873beb7-5857-4685-be1f-d57550cc96cc">0</Downloads>
+    <ArtSampleDocs xmlns="4873beb7-5857-4685-be1f-d57550cc96cc" xsi:nil="true"/>
+    <TrustLevel xmlns="4873beb7-5857-4685-be1f-d57550cc96cc">1 Microsoft Managed Content</TrustLevel>
+    <BlockPublish xmlns="4873beb7-5857-4685-be1f-d57550cc96cc">false</BlockPublish>
+    <TPLaunchHelpLinkType xmlns="4873beb7-5857-4685-be1f-d57550cc96cc">Template</TPLaunchHelpLinkType>
+    <LocalizationTagsTaxHTField0 xmlns="4873beb7-5857-4685-be1f-d57550cc96cc">
+      <Terms xmlns="http://schemas.microsoft.com/office/infopath/2007/PartnerControls"/>
+    </LocalizationTagsTaxHTField0>
+    <BusinessGroup xmlns="4873beb7-5857-4685-be1f-d57550cc96cc" xsi:nil="true"/>
+    <Providers xmlns="4873beb7-5857-4685-be1f-d57550cc96cc" xsi:nil="true"/>
+    <TemplateTemplateType xmlns="4873beb7-5857-4685-be1f-d57550cc96cc">Word Document Template</TemplateTemplateType>
+    <TimesCloned xmlns="4873beb7-5857-4685-be1f-d57550cc96cc" xsi:nil="true"/>
+    <TPAppVersion xmlns="4873beb7-5857-4685-be1f-d57550cc96cc" xsi:nil="true"/>
+    <VoteCount xmlns="4873beb7-5857-4685-be1f-d57550cc96cc" xsi:nil="true"/>
+    <AverageRating xmlns="4873beb7-5857-4685-be1f-d57550cc96cc" xsi:nil="true"/>
+    <FeatureTagsTaxHTField0 xmlns="4873beb7-5857-4685-be1f-d57550cc96cc">
+      <Terms xmlns="http://schemas.microsoft.com/office/infopath/2007/PartnerControls"/>
+    </FeatureTagsTaxHTField0>
+    <Provider xmlns="4873beb7-5857-4685-be1f-d57550cc96cc" xsi:nil="true"/>
+    <UACurrentWords xmlns="4873beb7-5857-4685-be1f-d57550cc96cc" xsi:nil="true"/>
+    <AssetId xmlns="4873beb7-5857-4685-be1f-d57550cc96cc">TP103749966</AssetId>
+    <TPClientViewer xmlns="4873beb7-5857-4685-be1f-d57550cc96cc" xsi:nil="true"/>
+    <DSATActionTaken xmlns="4873beb7-5857-4685-be1f-d57550cc96cc" xsi:nil="true"/>
+    <APEditor xmlns="4873beb7-5857-4685-be1f-d57550cc96cc">
+      <UserInfo>
+        <DisplayName/>
+        <AccountId xsi:nil="true"/>
+        <AccountType/>
+      </UserInfo>
+    </APEditor>
+    <TPInstallLocation xmlns="4873beb7-5857-4685-be1f-d57550cc96cc" xsi:nil="true"/>
+    <OOCacheId xmlns="4873beb7-5857-4685-be1f-d57550cc96cc" xsi:nil="true"/>
+    <IsDeleted xmlns="4873beb7-5857-4685-be1f-d57550cc96cc">false</IsDeleted>
+    <PublishTargets xmlns="4873beb7-5857-4685-be1f-d57550cc96cc">OfficeOnlineVNext</PublishTargets>
+    <ApprovalLog xmlns="4873beb7-5857-4685-be1f-d57550cc96cc" xsi:nil="true"/>
+    <BugNumber xmlns="4873beb7-5857-4685-be1f-d57550cc96cc" xsi:nil="true"/>
+    <CrawlForDependencies xmlns="4873beb7-5857-4685-be1f-d57550cc96cc">false</CrawlForDependencies>
+    <InternalTagsTaxHTField0 xmlns="4873beb7-5857-4685-be1f-d57550cc96cc">
+      <Terms xmlns="http://schemas.microsoft.com/office/infopath/2007/PartnerControls"/>
+    </InternalTagsTaxHTField0>
+    <LastHandOff xmlns="4873beb7-5857-4685-be1f-d57550cc96cc" xsi:nil="true"/>
+    <Milestone xmlns="4873beb7-5857-4685-be1f-d57550cc96cc" xsi:nil="true"/>
+    <OriginalRelease xmlns="4873beb7-5857-4685-be1f-d57550cc96cc">15</OriginalRelease>
+    <RecommendationsModifier xmlns="4873beb7-5857-4685-be1f-d57550cc96cc" xsi:nil="true"/>
+    <ScenarioTagsTaxHTField0 xmlns="4873beb7-5857-4685-be1f-d57550cc96cc">
+      <Terms xmlns="http://schemas.microsoft.com/office/infopath/2007/PartnerControls"/>
+    </ScenarioTagsTaxHTField0>
+    <UANotes xmlns="4873beb7-5857-4685-be1f-d57550cc96cc" xsi:nil="true"/>
+  </documentManagement>
+</p:properties>
+</file>
+
 <file path=customXml/item4.xml><?xml version="1.0" encoding="utf-8"?>
 <b:Sources xmlns:b="http://schemas.openxmlformats.org/officeDocument/2006/bibliography" SelectedStyle="\APA.XSL" StyleName="APA">
   <b:Source>
@@ -4020,24 +4659,6 @@
 </file>
 
 <file path=customXml/itemProps1.xml><?xml version="1.0" encoding="utf-8"?>
-<ds:datastoreItem xmlns:ds="http://schemas.openxmlformats.org/officeDocument/2006/customXml" ds:itemID="{83AE4ADC-D632-40A7-A0C1-0481BB069C4F}">
-  <ds:schemaRefs>
-    <ds:schemaRef ds:uri="http://schemas.microsoft.com/office/2006/metadata/properties"/>
-    <ds:schemaRef ds:uri="http://schemas.microsoft.com/office/infopath/2007/PartnerControls"/>
-    <ds:schemaRef ds:uri="4873beb7-5857-4685-be1f-d57550cc96cc"/>
-  </ds:schemaRefs>
-</ds:datastoreItem>
-</file>
-
-<file path=customXml/itemProps2.xml><?xml version="1.0" encoding="utf-8"?>
-<ds:datastoreItem xmlns:ds="http://schemas.openxmlformats.org/officeDocument/2006/customXml" ds:itemID="{FF740C13-C6A2-43D3-86C5-4CBB969C2CB1}">
-  <ds:schemaRefs>
-    <ds:schemaRef ds:uri="http://schemas.microsoft.com/sharepoint/v3/contenttype/forms"/>
-  </ds:schemaRefs>
-</ds:datastoreItem>
-</file>
-
-<file path=customXml/itemProps3.xml><?xml version="1.0" encoding="utf-8"?>
 <ds:datastoreItem xmlns:ds="http://schemas.openxmlformats.org/officeDocument/2006/customXml" ds:itemID="{88FF2527-3592-4DBF-9FD9-FEA06E5BF9A7}">
   <ds:schemaRefs>
     <ds:schemaRef ds:uri="http://schemas.microsoft.com/office/2006/metadata/contentType"/>
@@ -4055,8 +4676,26 @@
 </ds:datastoreItem>
 </file>
 
+<file path=customXml/itemProps2.xml><?xml version="1.0" encoding="utf-8"?>
+<ds:datastoreItem xmlns:ds="http://schemas.openxmlformats.org/officeDocument/2006/customXml" ds:itemID="{FF740C13-C6A2-43D3-86C5-4CBB969C2CB1}">
+  <ds:schemaRefs>
+    <ds:schemaRef ds:uri="http://schemas.microsoft.com/sharepoint/v3/contenttype/forms"/>
+  </ds:schemaRefs>
+</ds:datastoreItem>
+</file>
+
+<file path=customXml/itemProps3.xml><?xml version="1.0" encoding="utf-8"?>
+<ds:datastoreItem xmlns:ds="http://schemas.openxmlformats.org/officeDocument/2006/customXml" ds:itemID="{83AE4ADC-D632-40A7-A0C1-0481BB069C4F}">
+  <ds:schemaRefs>
+    <ds:schemaRef ds:uri="http://schemas.microsoft.com/office/2006/metadata/properties"/>
+    <ds:schemaRef ds:uri="http://schemas.microsoft.com/office/infopath/2007/PartnerControls"/>
+    <ds:schemaRef ds:uri="4873beb7-5857-4685-be1f-d57550cc96cc"/>
+  </ds:schemaRefs>
+</ds:datastoreItem>
+</file>
+
 <file path=customXml/itemProps4.xml><?xml version="1.0" encoding="utf-8"?>
-<ds:datastoreItem xmlns:ds="http://schemas.openxmlformats.org/officeDocument/2006/customXml" ds:itemID="{7AE7E927-F40F-455F-BA3C-47519CD4EA20}">
+<ds:datastoreItem xmlns:ds="http://schemas.openxmlformats.org/officeDocument/2006/customXml" ds:itemID="{9DAD23D9-C7F3-4CBB-B914-2EF50B7F61F2}">
   <ds:schemaRefs>
     <ds:schemaRef ds:uri="http://schemas.openxmlformats.org/officeDocument/2006/bibliography"/>
   </ds:schemaRefs>

</xml_diff>

<commit_message>
Computation 3, dummy coded
Computation 3, dummy coded
</commit_message>
<xml_diff>
--- a/Computational/03_OLS_Regression_Dummy_Coded/Computational_Assignment_03_Moretz.docx
+++ b/Computational/03_OLS_Regression_Dummy_Coded/Computational_Assignment_03_Moretz.docx
@@ -7,35 +7,32 @@
         <w:pStyle w:val="Title"/>
         <w:spacing w:line="240" w:lineRule="auto"/>
         <w:rPr>
-          <w:sz w:val="24"/>
-          <w:szCs w:val="24"/>
-        </w:rPr>
-      </w:pPr>
-      <w:r>
-        <w:rPr>
-          <w:sz w:val="24"/>
-          <w:szCs w:val="24"/>
+          <w:rFonts w:asciiTheme="minorHAnsi" w:hAnsiTheme="minorHAnsi"/>
+          <w:sz w:val="22"/>
+          <w:szCs w:val="22"/>
+        </w:rPr>
+      </w:pPr>
+      <w:r>
+        <w:rPr>
+          <w:rFonts w:asciiTheme="minorHAnsi" w:hAnsiTheme="minorHAnsi"/>
+          <w:sz w:val="22"/>
+          <w:szCs w:val="22"/>
         </w:rPr>
         <w:t xml:space="preserve">computational </w:t>
       </w:r>
       <w:r>
         <w:rPr>
-          <w:sz w:val="24"/>
-          <w:szCs w:val="24"/>
-        </w:rPr>
-        <w:t xml:space="preserve">Assigment </w:t>
-      </w:r>
-      <w:r>
-        <w:rPr>
-          <w:sz w:val="24"/>
-          <w:szCs w:val="24"/>
-        </w:rPr>
-        <w:t>#</w:t>
-      </w:r>
-      <w:r>
-        <w:rPr>
-          <w:sz w:val="24"/>
-          <w:szCs w:val="24"/>
+          <w:rFonts w:asciiTheme="minorHAnsi" w:hAnsiTheme="minorHAnsi"/>
+          <w:sz w:val="22"/>
+          <w:szCs w:val="22"/>
+        </w:rPr>
+        <w:t>Assigment #</w:t>
+      </w:r>
+      <w:r>
+        <w:rPr>
+          <w:rFonts w:asciiTheme="minorHAnsi" w:hAnsiTheme="minorHAnsi"/>
+          <w:sz w:val="22"/>
+          <w:szCs w:val="22"/>
         </w:rPr>
         <w:t>3</w:t>
       </w:r>
@@ -45,14 +42,16 @@
         <w:pStyle w:val="Title"/>
         <w:spacing w:line="240" w:lineRule="auto"/>
         <w:rPr>
-          <w:sz w:val="20"/>
-          <w:szCs w:val="20"/>
-        </w:rPr>
-      </w:pPr>
-      <w:r>
-        <w:rPr>
-          <w:sz w:val="20"/>
-          <w:szCs w:val="20"/>
+          <w:rFonts w:asciiTheme="minorHAnsi" w:hAnsiTheme="minorHAnsi"/>
+          <w:sz w:val="22"/>
+          <w:szCs w:val="22"/>
+        </w:rPr>
+      </w:pPr>
+      <w:r>
+        <w:rPr>
+          <w:rFonts w:asciiTheme="minorHAnsi" w:hAnsiTheme="minorHAnsi"/>
+          <w:sz w:val="22"/>
+          <w:szCs w:val="22"/>
         </w:rPr>
         <w:t>Brandon Moretz</w:t>
       </w:r>
@@ -81,35 +80,41 @@
         <w:spacing w:after="0" w:line="240" w:lineRule="auto"/>
         <w:rPr>
           <w:rFonts w:cs="Times New Roman"/>
+          <w:i/>
         </w:rPr>
       </w:pPr>
       <w:r>
         <w:rPr>
           <w:rFonts w:cs="Times New Roman"/>
+          <w:i/>
         </w:rPr>
         <w:t xml:space="preserve">For </w:t>
       </w:r>
       <w:r>
         <w:rPr>
           <w:rFonts w:cs="Times New Roman"/>
+          <w:i/>
         </w:rPr>
         <w:t>all</w:t>
       </w:r>
       <w:r>
         <w:rPr>
           <w:rFonts w:cs="Times New Roman"/>
+          <w:i/>
         </w:rPr>
         <w:t xml:space="preserve"> the categorical variables in the dataset, recode the </w:t>
       </w:r>
       <w:r>
         <w:rPr>
           <w:rFonts w:cs="Times New Roman"/>
+          <w:i/>
         </w:rPr>
         <w:t>text-based</w:t>
       </w:r>
       <w:r>
         <w:rPr>
           <w:rFonts w:cs="Times New Roman"/>
+          <w:i/>
         </w:rPr>
         <w:t xml:space="preserve"> categories into numerical values that indicate group.  For example, for the VITAMIN variable, you could code it so that:  1=regular, 2=occasional, 3=never.  Save the categorical variables to the dataset.</w:t>
       </w:r>
@@ -193,14 +198,18 @@
         <w:spacing w:after="0" w:line="240" w:lineRule="auto"/>
         <w:rPr>
           <w:rFonts w:cs="Times New Roman"/>
+          <w:i/>
         </w:rPr>
       </w:pPr>
       <w:r>
         <w:rPr>
           <w:rFonts w:cs="Times New Roman"/>
+          <w:i/>
         </w:rPr>
         <w:t xml:space="preserve">For the VITAMIN categorical variable, fit a simple linear model that uses the categorical variable to predict the response variable Y=CHOLESTEROL.  </w:t>
       </w:r>
+      <w:bookmarkStart w:id="0" w:name="_GoBack"/>
+      <w:bookmarkEnd w:id="0"/>
     </w:p>
     <w:p>
       <w:pPr>
@@ -221,11 +230,13 @@
         <w:spacing w:after="0" w:line="240" w:lineRule="auto"/>
         <w:rPr>
           <w:rFonts w:cs="Times New Roman"/>
+          <w:i/>
         </w:rPr>
       </w:pPr>
       <w:r>
         <w:rPr>
           <w:rFonts w:cs="Times New Roman"/>
+          <w:i/>
         </w:rPr>
         <w:t xml:space="preserve">Report the model, interpret the coefficients, discuss hypothesis test results, goodness of fit statistics, diagnostic graphs, and leverage, influence and Outlier statistics. </w:t>
       </w:r>
@@ -235,7 +246,7 @@
         <w:pStyle w:val="ListParagraph"/>
         <w:spacing w:after="0" w:line="240" w:lineRule="auto"/>
         <w:rPr>
-          <w:rFonts w:ascii="Arial" w:hAnsi="Arial" w:cs="Arial"/>
+          <w:rFonts w:cs="Arial"/>
           <w:color w:val="222222"/>
           <w:shd w:val="clear" w:color="auto" w:fill="FFFFFF"/>
         </w:rPr>
@@ -248,37 +259,880 @@
         <w:ind w:firstLine="360"/>
         <w:rPr>
           <w:i/>
-          <w:iCs/>
-        </w:rPr>
-      </w:pPr>
-      <w:r>
-        <w:rPr>
-          <w:rFonts w:ascii="Arial" w:hAnsi="Arial" w:cs="Arial"/>
+          <w:vertAlign w:val="subscript"/>
+        </w:rPr>
+      </w:pPr>
+      <w:r>
+        <w:rPr>
+          <w:rFonts w:cs="Arial"/>
           <w:color w:val="222222"/>
           <w:shd w:val="clear" w:color="auto" w:fill="FFFFFF"/>
         </w:rPr>
-        <w:t xml:space="preserve">Model 1: </w:t>
-      </w:r>
-      <w:r>
-        <w:rPr>
-          <w:rFonts w:ascii="Arial" w:hAnsi="Arial" w:cs="Arial"/>
+        <w:t xml:space="preserve">Model 1: ŷ = </w:t>
+      </w:r>
+      <w:r>
+        <w:rPr>
+          <w:i/>
+          <w:iCs/>
+        </w:rPr>
+        <w:t>246.599 – 1.156</w:t>
+      </w:r>
+      <w:r>
+        <w:t>β</w:t>
+      </w:r>
+      <w:r>
+        <w:rPr>
+          <w:vertAlign w:val="subscript"/>
+        </w:rPr>
+        <w:t xml:space="preserve">1 </w:t>
+      </w:r>
+      <w:r>
+        <w:t>– 9.908β</w:t>
+      </w:r>
+      <w:r>
+        <w:rPr>
+          <w:vertAlign w:val="subscript"/>
+        </w:rPr>
+        <w:t>2</w:t>
+      </w:r>
+    </w:p>
+    <w:p>
+      <w:pPr>
+        <w:pStyle w:val="ListParagraph"/>
+        <w:spacing w:after="0" w:line="240" w:lineRule="auto"/>
+        <w:ind w:firstLine="360"/>
+        <w:rPr>
+          <w:i/>
+          <w:iCs/>
+        </w:rPr>
+      </w:pPr>
+    </w:p>
+    <w:p>
+      <w:pPr>
+        <w:pStyle w:val="ListParagraph"/>
+        <w:spacing w:after="0" w:line="240" w:lineRule="auto"/>
+        <w:ind w:firstLine="360"/>
+        <w:rPr>
+          <w:iCs/>
+        </w:rPr>
+      </w:pPr>
+      <w:r>
+        <w:rPr>
+          <w:iCs/>
+        </w:rPr>
+        <w:t>Here, we see that the intercept term is 246.599, which is the predicted value when all beta coefficient terms are zero. This is identical to the mean of the data set</w:t>
+      </w:r>
+      <w:r>
+        <w:rPr>
+          <w:iCs/>
+        </w:rPr>
+        <w:t xml:space="preserve"> when vitamin use (</w:t>
+      </w:r>
+      <w:proofErr w:type="spellStart"/>
+      <w:r>
+        <w:rPr>
+          <w:b/>
+          <w:iCs/>
+        </w:rPr>
+        <w:t>VitaminCoded</w:t>
+      </w:r>
+      <w:proofErr w:type="spellEnd"/>
+      <w:r>
+        <w:rPr>
+          <w:iCs/>
+        </w:rPr>
+        <w:t xml:space="preserve">) is equal to zero. </w:t>
+      </w:r>
+      <w:r>
+        <w:rPr>
+          <w:iCs/>
+        </w:rPr>
+        <w:t xml:space="preserve">The coefficients in this context represent the </w:t>
+      </w:r>
+      <w:r>
+        <w:rPr>
+          <w:iCs/>
+        </w:rPr>
+        <w:t>relative delta in means for each of the vitamin groups:</w:t>
+      </w:r>
+    </w:p>
+    <w:p>
+      <w:pPr>
+        <w:pStyle w:val="ListParagraph"/>
+        <w:spacing w:after="0" w:line="240" w:lineRule="auto"/>
+        <w:ind w:firstLine="360"/>
+        <w:rPr>
+          <w:iCs/>
+        </w:rPr>
+      </w:pPr>
+    </w:p>
+    <w:p>
+      <w:pPr>
+        <w:pStyle w:val="ListParagraph"/>
+        <w:spacing w:after="0" w:line="240" w:lineRule="auto"/>
+        <w:ind w:firstLine="360"/>
+        <w:jc w:val="center"/>
+        <w:rPr>
+          <w:iCs/>
+        </w:rPr>
+      </w:pPr>
+      <w:r>
+        <w:rPr>
+          <w:noProof/>
+        </w:rPr>
+        <w:drawing>
+          <wp:anchor distT="0" distB="0" distL="114300" distR="114300" simplePos="0" relativeHeight="251658240" behindDoc="1" locked="0" layoutInCell="1" allowOverlap="1" wp14:anchorId="5D9ECE70" wp14:editId="42F62EE8">
+            <wp:simplePos x="0" y="0"/>
+            <wp:positionH relativeFrom="column">
+              <wp:posOffset>4770755</wp:posOffset>
+            </wp:positionH>
+            <wp:positionV relativeFrom="paragraph">
+              <wp:posOffset>3175</wp:posOffset>
+            </wp:positionV>
+            <wp:extent cx="1896110" cy="3346450"/>
+            <wp:effectExtent l="0" t="0" r="8890" b="6350"/>
+            <wp:wrapTight wrapText="bothSides">
+              <wp:wrapPolygon edited="0">
+                <wp:start x="0" y="0"/>
+                <wp:lineTo x="0" y="21518"/>
+                <wp:lineTo x="21484" y="21518"/>
+                <wp:lineTo x="21484" y="0"/>
+                <wp:lineTo x="0" y="0"/>
+              </wp:wrapPolygon>
+            </wp:wrapTight>
+            <wp:docPr id="3" name="Picture 3"/>
+            <wp:cNvGraphicFramePr>
+              <a:graphicFrameLocks xmlns:a="http://schemas.openxmlformats.org/drawingml/2006/main" noChangeAspect="1"/>
+            </wp:cNvGraphicFramePr>
+            <a:graphic xmlns:a="http://schemas.openxmlformats.org/drawingml/2006/main">
+              <a:graphicData uri="http://schemas.openxmlformats.org/drawingml/2006/picture">
+                <pic:pic xmlns:pic="http://schemas.openxmlformats.org/drawingml/2006/picture">
+                  <pic:nvPicPr>
+                    <pic:cNvPr id="1" name=""/>
+                    <pic:cNvPicPr/>
+                  </pic:nvPicPr>
+                  <pic:blipFill>
+                    <a:blip r:embed="rId12" cstate="print">
+                      <a:extLst>
+                        <a:ext uri="{28A0092B-C50C-407E-A947-70E740481C1C}">
+                          <a14:useLocalDpi xmlns:a14="http://schemas.microsoft.com/office/drawing/2010/main" val="0"/>
+                        </a:ext>
+                      </a:extLst>
+                    </a:blip>
+                    <a:stretch>
+                      <a:fillRect/>
+                    </a:stretch>
+                  </pic:blipFill>
+                  <pic:spPr>
+                    <a:xfrm>
+                      <a:off x="0" y="0"/>
+                      <a:ext cx="1896110" cy="3346450"/>
+                    </a:xfrm>
+                    <a:prstGeom prst="rect">
+                      <a:avLst/>
+                    </a:prstGeom>
+                  </pic:spPr>
+                </pic:pic>
+              </a:graphicData>
+            </a:graphic>
+            <wp14:sizeRelH relativeFrom="margin">
+              <wp14:pctWidth>0</wp14:pctWidth>
+            </wp14:sizeRelH>
+            <wp14:sizeRelV relativeFrom="margin">
+              <wp14:pctHeight>0</wp14:pctHeight>
+            </wp14:sizeRelV>
+          </wp:anchor>
+        </w:drawing>
+      </w:r>
+      <w:r>
+        <w:rPr>
+          <w:iCs/>
+        </w:rPr>
+        <w:t xml:space="preserve">No Vitamin = </w:t>
+      </w:r>
+      <w:r>
+        <w:rPr>
+          <w:rFonts w:ascii="Calibri" w:hAnsi="Calibri" w:cs="Calibri"/>
           <w:color w:val="222222"/>
           <w:shd w:val="clear" w:color="auto" w:fill="FFFFFF"/>
         </w:rPr>
-        <w:t xml:space="preserve">ŷ = </w:t>
+        <w:t>ȳ</w:t>
+      </w:r>
+      <w:r>
+        <w:rPr>
+          <w:rFonts w:cs="Arial"/>
+          <w:color w:val="222222"/>
+          <w:shd w:val="clear" w:color="auto" w:fill="FFFFFF"/>
+        </w:rPr>
+        <w:t xml:space="preserve"> =</w:t>
+      </w:r>
+      <w:r>
+        <w:rPr>
+          <w:iCs/>
+        </w:rPr>
+        <w:t xml:space="preserve"> 246.599</w:t>
+      </w:r>
+      <w:r>
+        <w:rPr>
+          <w:iCs/>
+        </w:rPr>
+        <w:t>, average cholesterol</w:t>
+      </w:r>
+    </w:p>
+    <w:p>
+      <w:pPr>
+        <w:pStyle w:val="ListParagraph"/>
+        <w:spacing w:after="0" w:line="240" w:lineRule="auto"/>
+        <w:ind w:firstLine="360"/>
+        <w:jc w:val="center"/>
+        <w:rPr>
+          <w:iCs/>
+        </w:rPr>
+      </w:pPr>
+      <w:r>
+        <w:rPr>
+          <w:iCs/>
+        </w:rPr>
+        <w:t xml:space="preserve">Occasional = </w:t>
+      </w:r>
+      <w:r>
+        <w:rPr>
+          <w:rFonts w:ascii="Calibri" w:hAnsi="Calibri" w:cs="Calibri"/>
+          <w:color w:val="222222"/>
+          <w:shd w:val="clear" w:color="auto" w:fill="FFFFFF"/>
+        </w:rPr>
+        <w:t>ȳ</w:t>
+      </w:r>
+      <w:r>
+        <w:rPr>
+          <w:iCs/>
+        </w:rPr>
+        <w:t xml:space="preserve"> - 1.156</w:t>
+      </w:r>
+      <w:r>
+        <w:rPr>
+          <w:iCs/>
+        </w:rPr>
+        <w:t xml:space="preserve">, decreases cholesterol </w:t>
+      </w:r>
+      <w:r>
+        <w:rPr>
+          <w:iCs/>
+        </w:rPr>
+        <w:t>1.156 points</w:t>
+      </w:r>
+    </w:p>
+    <w:p>
+      <w:pPr>
+        <w:pStyle w:val="ListParagraph"/>
+        <w:spacing w:after="0" w:line="240" w:lineRule="auto"/>
+        <w:ind w:firstLine="360"/>
+        <w:jc w:val="center"/>
+        <w:rPr>
+          <w:rFonts w:cs="Arial"/>
+          <w:color w:val="222222"/>
+          <w:shd w:val="clear" w:color="auto" w:fill="FFFFFF"/>
+        </w:rPr>
+      </w:pPr>
+      <w:r>
+        <w:rPr>
+          <w:iCs/>
+        </w:rPr>
+        <w:t xml:space="preserve">Regular = </w:t>
+      </w:r>
+      <w:r>
+        <w:rPr>
+          <w:rFonts w:ascii="Calibri" w:hAnsi="Calibri" w:cs="Calibri"/>
+          <w:color w:val="222222"/>
+          <w:shd w:val="clear" w:color="auto" w:fill="FFFFFF"/>
+        </w:rPr>
+        <w:t>ȳ</w:t>
+      </w:r>
+      <w:r>
+        <w:rPr>
+          <w:rFonts w:cs="Arial"/>
+          <w:color w:val="222222"/>
+          <w:shd w:val="clear" w:color="auto" w:fill="FFFFFF"/>
+        </w:rPr>
+        <w:t xml:space="preserve"> - 9.998</w:t>
+      </w:r>
+      <w:r>
+        <w:rPr>
+          <w:rFonts w:cs="Arial"/>
+          <w:color w:val="222222"/>
+          <w:shd w:val="clear" w:color="auto" w:fill="FFFFFF"/>
+        </w:rPr>
+        <w:t>, decreases cholesterol 9.998 points</w:t>
+      </w:r>
+    </w:p>
+    <w:p>
+      <w:pPr>
+        <w:pStyle w:val="ListParagraph"/>
+        <w:spacing w:after="0" w:line="240" w:lineRule="auto"/>
+        <w:ind w:firstLine="360"/>
+        <w:rPr>
+          <w:iCs/>
+        </w:rPr>
+      </w:pPr>
+    </w:p>
+    <w:p>
+      <w:pPr>
+        <w:pStyle w:val="ListParagraph"/>
+        <w:spacing w:after="0" w:line="240" w:lineRule="auto"/>
+        <w:ind w:firstLine="360"/>
+        <w:rPr>
+          <w:iCs/>
+        </w:rPr>
+      </w:pPr>
+      <w:r>
+        <w:rPr>
+          <w:iCs/>
+        </w:rPr>
+        <w:t xml:space="preserve">Our </w:t>
+      </w:r>
+      <w:r>
+        <w:rPr>
+          <w:iCs/>
+        </w:rPr>
+        <w:t>R</w:t>
+      </w:r>
+      <w:r>
+        <w:rPr>
+          <w:iCs/>
+          <w:vertAlign w:val="superscript"/>
+        </w:rPr>
+        <w:t>2</w:t>
+      </w:r>
+      <w:r>
+        <w:rPr>
+          <w:iCs/>
+        </w:rPr>
+        <w:t xml:space="preserve"> for this model is </w:t>
+      </w:r>
+      <w:r>
+        <w:rPr>
+          <w:b/>
+          <w:iCs/>
+        </w:rPr>
+        <w:t>0.0012</w:t>
+      </w:r>
+      <w:r>
+        <w:rPr>
+          <w:iCs/>
+        </w:rPr>
+        <w:t xml:space="preserve">, which indicates that approximately .12% of the variance explained in the data is accounted for by this model. </w:t>
+      </w:r>
+    </w:p>
+    <w:p>
+      <w:pPr>
+        <w:pStyle w:val="ListParagraph"/>
+        <w:spacing w:after="0" w:line="240" w:lineRule="auto"/>
+        <w:ind w:firstLine="360"/>
+        <w:rPr>
+          <w:iCs/>
+        </w:rPr>
+      </w:pPr>
+    </w:p>
+    <w:p>
+      <w:pPr>
+        <w:pStyle w:val="ListParagraph"/>
+        <w:spacing w:after="0" w:line="240" w:lineRule="auto"/>
+        <w:ind w:firstLine="360"/>
+        <w:rPr>
+          <w:rFonts w:cs="Arial"/>
+          <w:color w:val="222222"/>
+          <w:shd w:val="clear" w:color="auto" w:fill="FFFFFF"/>
+        </w:rPr>
+      </w:pPr>
+      <w:r>
+        <w:rPr>
+          <w:iCs/>
+        </w:rPr>
+        <w:t xml:space="preserve">Visually, </w:t>
+      </w:r>
+      <w:r>
+        <w:rPr>
+          <w:rFonts w:cs="Arial"/>
+          <w:color w:val="222222"/>
+          <w:shd w:val="clear" w:color="auto" w:fill="FFFFFF"/>
+        </w:rPr>
+        <w:t>we can see a scatterplot of the data below, with the red line indicative of the overall mean of the data, agnostic to vitamin use. The blue dots represent the group mean for that category of vitamin use.</w:t>
+      </w:r>
+    </w:p>
+    <w:p>
+      <w:pPr>
+        <w:pStyle w:val="ListParagraph"/>
+        <w:spacing w:after="0" w:line="240" w:lineRule="auto"/>
+        <w:ind w:firstLine="360"/>
+        <w:jc w:val="center"/>
+        <w:rPr>
+          <w:iCs/>
+        </w:rPr>
+      </w:pPr>
+    </w:p>
+    <w:p>
+      <w:pPr>
+        <w:pStyle w:val="ListParagraph"/>
+        <w:spacing w:after="0" w:line="240" w:lineRule="auto"/>
+        <w:rPr>
+          <w:rFonts w:cs="Times New Roman"/>
+        </w:rPr>
+      </w:pPr>
+      <w:r>
+        <w:rPr>
+          <w:rFonts w:cs="Times New Roman"/>
+        </w:rPr>
+        <w:t>The null hypothesis in this case would be,</w:t>
+      </w:r>
+    </w:p>
+    <w:p>
+      <w:pPr>
+        <w:pStyle w:val="ListParagraph"/>
+        <w:rPr>
+          <w:rFonts w:cs="Times New Roman"/>
+        </w:rPr>
+      </w:pPr>
+    </w:p>
+    <w:p>
+      <w:pPr>
+        <w:pStyle w:val="ListParagraph"/>
+        <w:rPr>
+          <w:rFonts w:cs="Arial"/>
+          <w:color w:val="222222"/>
+          <w:shd w:val="clear" w:color="auto" w:fill="FFFFFF"/>
+          <w:vertAlign w:val="subscript"/>
+        </w:rPr>
+      </w:pPr>
+      <w:r>
+        <w:rPr>
+          <w:rFonts w:cs="Times New Roman"/>
+        </w:rPr>
+        <w:tab/>
+      </w:r>
+      <w:r>
+        <w:rPr>
+          <w:rFonts w:cs="Times New Roman"/>
+        </w:rPr>
+        <w:t>H</w:t>
+      </w:r>
+      <w:proofErr w:type="gramStart"/>
+      <w:r>
+        <w:rPr>
+          <w:rFonts w:cs="Times New Roman"/>
+          <w:vertAlign w:val="subscript"/>
+        </w:rPr>
+        <w:t>0 :</w:t>
+      </w:r>
+      <w:proofErr w:type="gramEnd"/>
+      <w:r>
+        <w:rPr>
+          <w:rFonts w:cs="Times New Roman"/>
+          <w:vertAlign w:val="subscript"/>
+        </w:rPr>
+        <w:t xml:space="preserve"> </w:t>
+      </w:r>
+      <w:r>
+        <w:rPr>
+          <w:rFonts w:cs="Arial"/>
+          <w:color w:val="222222"/>
+          <w:shd w:val="clear" w:color="auto" w:fill="FFFFFF"/>
+        </w:rPr>
+        <w:t>μ</w:t>
+      </w:r>
+      <w:r>
+        <w:rPr>
+          <w:rFonts w:cs="Arial"/>
+          <w:color w:val="222222"/>
+          <w:shd w:val="clear" w:color="auto" w:fill="FFFFFF"/>
+          <w:vertAlign w:val="subscript"/>
+        </w:rPr>
+        <w:t>1</w:t>
+      </w:r>
+      <w:r>
+        <w:rPr>
+          <w:rFonts w:cs="Arial"/>
+          <w:color w:val="222222"/>
+          <w:shd w:val="clear" w:color="auto" w:fill="FFFFFF"/>
+        </w:rPr>
+        <w:t xml:space="preserve"> = </w:t>
+      </w:r>
+      <w:r>
+        <w:rPr>
+          <w:rFonts w:cs="Arial"/>
+          <w:color w:val="222222"/>
+          <w:shd w:val="clear" w:color="auto" w:fill="FFFFFF"/>
+        </w:rPr>
+        <w:t>μ</w:t>
+      </w:r>
+      <w:r>
+        <w:rPr>
+          <w:rFonts w:cs="Arial"/>
+          <w:color w:val="222222"/>
+          <w:shd w:val="clear" w:color="auto" w:fill="FFFFFF"/>
+          <w:vertAlign w:val="subscript"/>
+        </w:rPr>
+        <w:t xml:space="preserve">2 </w:t>
+      </w:r>
+      <w:r>
+        <w:rPr>
+          <w:vertAlign w:val="subscript"/>
+        </w:rPr>
+        <w:t>=</w:t>
+      </w:r>
+      <w:r>
+        <w:rPr>
+          <w:rFonts w:cs="Arial"/>
+          <w:color w:val="222222"/>
+          <w:shd w:val="clear" w:color="auto" w:fill="FFFFFF"/>
+        </w:rPr>
+        <w:t xml:space="preserve"> </w:t>
+      </w:r>
+      <w:r>
+        <w:rPr>
+          <w:rFonts w:cs="Arial"/>
+          <w:color w:val="222222"/>
+          <w:shd w:val="clear" w:color="auto" w:fill="FFFFFF"/>
+        </w:rPr>
+        <w:t>μ</w:t>
+      </w:r>
+      <w:r>
+        <w:rPr>
+          <w:rFonts w:cs="Arial"/>
+          <w:color w:val="222222"/>
+          <w:shd w:val="clear" w:color="auto" w:fill="FFFFFF"/>
+          <w:vertAlign w:val="subscript"/>
+        </w:rPr>
+        <w:t xml:space="preserve">3 </w:t>
+      </w:r>
+      <w:r>
+        <w:rPr>
+          <w:vertAlign w:val="subscript"/>
+        </w:rPr>
+        <w:t xml:space="preserve">= </w:t>
+      </w:r>
+      <w:r>
+        <w:rPr>
+          <w:rFonts w:cs="Arial"/>
+          <w:color w:val="222222"/>
+          <w:shd w:val="clear" w:color="auto" w:fill="FFFFFF"/>
+        </w:rPr>
+        <w:t>μ</w:t>
+      </w:r>
+    </w:p>
+    <w:p>
+      <w:pPr>
+        <w:pStyle w:val="ListParagraph"/>
+        <w:rPr>
+          <w:rFonts w:cs="Times New Roman"/>
+        </w:rPr>
+      </w:pPr>
+    </w:p>
+    <w:p>
+      <w:pPr>
+        <w:pStyle w:val="ListParagraph"/>
+        <w:rPr>
+          <w:rFonts w:cs="Times New Roman"/>
+        </w:rPr>
+      </w:pPr>
+      <w:r>
+        <w:rPr>
+          <w:rFonts w:cs="Times New Roman"/>
+        </w:rPr>
+        <w:t>Or that there is no difference in the individual category means compared to the overall population mean. Compared to the alternative,</w:t>
+      </w:r>
+    </w:p>
+    <w:p>
+      <w:pPr>
+        <w:pStyle w:val="ListParagraph"/>
+        <w:ind w:firstLine="720"/>
+        <w:rPr>
+          <w:rFonts w:cs="Arial"/>
+          <w:color w:val="222222"/>
+          <w:shd w:val="clear" w:color="auto" w:fill="FFFFFF"/>
+        </w:rPr>
+      </w:pPr>
+      <w:proofErr w:type="gramStart"/>
+      <w:r>
+        <w:rPr>
+          <w:rFonts w:cs="Times New Roman"/>
+        </w:rPr>
+        <w:t>H</w:t>
+      </w:r>
+      <w:r>
+        <w:rPr>
+          <w:rFonts w:cs="Times New Roman"/>
+          <w:vertAlign w:val="subscript"/>
+        </w:rPr>
+        <w:t>a</w:t>
+      </w:r>
+      <w:r>
+        <w:rPr>
+          <w:rFonts w:cs="Times New Roman"/>
+          <w:vertAlign w:val="subscript"/>
+        </w:rPr>
+        <w:t xml:space="preserve"> :</w:t>
+      </w:r>
+      <w:proofErr w:type="gramEnd"/>
+      <w:r>
+        <w:rPr>
+          <w:rFonts w:cs="Times New Roman"/>
+          <w:vertAlign w:val="subscript"/>
+        </w:rPr>
+        <w:t xml:space="preserve"> </w:t>
+      </w:r>
+      <w:r>
+        <w:rPr>
+          <w:rFonts w:cs="Arial"/>
+          <w:color w:val="222222"/>
+          <w:shd w:val="clear" w:color="auto" w:fill="FFFFFF"/>
+        </w:rPr>
+        <w:t>μ</w:t>
+      </w:r>
+      <w:r>
+        <w:rPr>
+          <w:rFonts w:cs="Arial"/>
+          <w:color w:val="222222"/>
+          <w:shd w:val="clear" w:color="auto" w:fill="FFFFFF"/>
+          <w:vertAlign w:val="subscript"/>
+        </w:rPr>
+        <w:t>1</w:t>
+      </w:r>
+      <w:r>
+        <w:rPr>
+          <w:rFonts w:cs="Arial"/>
+          <w:color w:val="222222"/>
+          <w:shd w:val="clear" w:color="auto" w:fill="FFFFFF"/>
+        </w:rPr>
+        <w:t xml:space="preserve"> ≠ μ</w:t>
+      </w:r>
+      <w:r>
+        <w:rPr>
+          <w:rFonts w:cs="Arial"/>
+          <w:color w:val="222222"/>
+          <w:shd w:val="clear" w:color="auto" w:fill="FFFFFF"/>
+          <w:vertAlign w:val="subscript"/>
+        </w:rPr>
+        <w:t xml:space="preserve">2 </w:t>
+      </w:r>
+      <w:r>
+        <w:rPr>
+          <w:rFonts w:cs="Arial"/>
+          <w:color w:val="222222"/>
+          <w:shd w:val="clear" w:color="auto" w:fill="FFFFFF"/>
+        </w:rPr>
+        <w:t>≠ μ</w:t>
+      </w:r>
+      <w:r>
+        <w:rPr>
+          <w:rFonts w:cs="Arial"/>
+          <w:color w:val="222222"/>
+          <w:shd w:val="clear" w:color="auto" w:fill="FFFFFF"/>
+          <w:vertAlign w:val="subscript"/>
+        </w:rPr>
+        <w:t xml:space="preserve">3 </w:t>
+      </w:r>
+      <w:r>
+        <w:rPr>
+          <w:rFonts w:cs="Arial"/>
+          <w:color w:val="222222"/>
+          <w:shd w:val="clear" w:color="auto" w:fill="FFFFFF"/>
+        </w:rPr>
+        <w:t>≠</w:t>
+      </w:r>
+      <w:r>
+        <w:rPr>
+          <w:vertAlign w:val="subscript"/>
+        </w:rPr>
+        <w:t xml:space="preserve"> </w:t>
+      </w:r>
+      <w:r>
+        <w:rPr>
+          <w:rFonts w:cs="Arial"/>
+          <w:color w:val="222222"/>
+          <w:shd w:val="clear" w:color="auto" w:fill="FFFFFF"/>
+        </w:rPr>
+        <w:t>μ</w:t>
+      </w:r>
+    </w:p>
+    <w:p>
+      <w:r>
+        <w:rPr>
+          <w:vertAlign w:val="subscript"/>
+        </w:rPr>
+        <w:tab/>
+      </w:r>
+      <w:r>
+        <w:t>Or plainly, at least one of the group means is statistically different than the population mean.</w:t>
+      </w:r>
+    </w:p>
+    <w:p>
+      <w:r>
+        <w:tab/>
+        <w:t>Given the overall variance and heavy presence of outliers in the data across groups, this does not look to be a useful model as it stands.</w:t>
+      </w:r>
+    </w:p>
+    <w:p>
+      <w:pPr>
+        <w:pStyle w:val="ListParagraph"/>
+        <w:numPr>
+          <w:ilvl w:val="0"/>
+          <w:numId w:val="21"/>
+        </w:numPr>
+        <w:spacing w:after="0" w:line="240" w:lineRule="auto"/>
+        <w:rPr>
+          <w:rFonts w:cs="Times New Roman"/>
+          <w:i/>
+        </w:rPr>
+      </w:pPr>
+      <w:r>
+        <w:rPr>
+          <w:rFonts w:cs="Times New Roman"/>
+          <w:i/>
+        </w:rPr>
+        <w:lastRenderedPageBreak/>
+        <w:t>Recode the VITAMIN categorical variable so that you have a different set of indicator values.  For example, you could code it so that:  1=never, 2=occasional, 3=regular.  Re-fit</w:t>
+      </w:r>
+      <w:r>
+        <w:rPr>
+          <w:rFonts w:cs="Times New Roman"/>
+          <w:i/>
+        </w:rPr>
+        <w:t>.</w:t>
+      </w:r>
+    </w:p>
+    <w:p>
+      <w:pPr>
+        <w:spacing w:after="0" w:line="240" w:lineRule="auto"/>
+        <w:ind w:left="720"/>
+        <w:rPr>
+          <w:rFonts w:cs="Times New Roman"/>
+        </w:rPr>
+      </w:pPr>
+    </w:p>
+    <w:p>
+      <w:pPr>
+        <w:spacing w:after="0" w:line="240" w:lineRule="auto"/>
+        <w:ind w:left="1080"/>
+        <w:rPr>
+          <w:rFonts w:cs="Times New Roman"/>
+        </w:rPr>
+      </w:pPr>
+      <w:r>
+        <w:rPr>
+          <w:rFonts w:cs="Times New Roman"/>
+        </w:rPr>
+        <w:t xml:space="preserve">Recoding the values as “1, 2, 3” vs “0, 1, 2” yields the same model (identical slope and coefficient terms) as the previous model. Having multiple categories packed into a single column will have the same effect on the model agnostic of the </w:t>
+      </w:r>
+      <w:r>
+        <w:rPr>
+          <w:rFonts w:cs="Times New Roman"/>
+        </w:rPr>
+        <w:t>numerical encoding scheme.</w:t>
+      </w:r>
+    </w:p>
+    <w:p>
+      <w:pPr>
+        <w:spacing w:after="0" w:line="240" w:lineRule="auto"/>
+        <w:ind w:left="1080"/>
+        <w:rPr>
+          <w:rFonts w:cs="Times New Roman"/>
+        </w:rPr>
+      </w:pPr>
+    </w:p>
+    <w:p>
+      <w:pPr>
+        <w:pStyle w:val="ListParagraph"/>
+        <w:numPr>
+          <w:ilvl w:val="0"/>
+          <w:numId w:val="20"/>
+        </w:numPr>
+        <w:spacing w:after="0" w:line="240" w:lineRule="auto"/>
+        <w:rPr>
+          <w:rFonts w:cs="Times New Roman"/>
+          <w:i/>
+        </w:rPr>
+      </w:pPr>
+      <w:r>
+        <w:rPr>
+          <w:rFonts w:cs="Times New Roman"/>
+          <w:i/>
+        </w:rPr>
+        <w:t>Create a set of dummy coded (0/1) variables for the VITAMIN categorical variable.  Fit a multiple regression model using the dummy coded variables to predict CHOLESTEROL (Y).  Remember, you need to leave one of the dummy coded variables out of the equation.  That category becomes the “basis of interpretation.”  Report the model, interpret the coefficients, discuss hypothesis test results, goodness of fit statistics, diagnostic graphs, and leverage, influence and Outlier statistics.  Compare the findings here to those in task 2).  What has changed?</w:t>
+      </w:r>
+    </w:p>
+    <w:p>
+      <w:pPr>
+        <w:ind w:left="720"/>
+      </w:pPr>
+      <w:r>
+        <w:t>Leaving out the “No Vitamin” group, we can generate the following model:</w:t>
+      </w:r>
+    </w:p>
+    <w:p>
+      <w:pPr>
+        <w:spacing w:after="0" w:line="240" w:lineRule="auto"/>
+        <w:ind w:firstLine="720"/>
+        <w:rPr>
+          <w:vertAlign w:val="subscript"/>
+        </w:rPr>
+      </w:pPr>
+      <w:r>
+        <w:rPr>
+          <w:rFonts w:cs="Arial"/>
+          <w:color w:val="222222"/>
+          <w:shd w:val="clear" w:color="auto" w:fill="FFFFFF"/>
+        </w:rPr>
+        <w:t xml:space="preserve">Model </w:t>
+      </w:r>
+      <w:r>
+        <w:rPr>
+          <w:rFonts w:cs="Arial"/>
+          <w:color w:val="222222"/>
+          <w:shd w:val="clear" w:color="auto" w:fill="FFFFFF"/>
+        </w:rPr>
+        <w:t>3</w:t>
+      </w:r>
+      <w:r>
+        <w:rPr>
+          <w:rFonts w:cs="Arial"/>
+          <w:color w:val="222222"/>
+          <w:shd w:val="clear" w:color="auto" w:fill="FFFFFF"/>
+        </w:rPr>
+        <w:t xml:space="preserve">: ŷ = </w:t>
       </w:r>
       <w:r>
         <w:rPr>
           <w:i/>
           <w:iCs/>
         </w:rPr>
-        <w:t xml:space="preserve">246.599 – </w:t>
+        <w:t>245.443</w:t>
       </w:r>
       <w:r>
         <w:rPr>
           <w:i/>
           <w:iCs/>
         </w:rPr>
+        <w:t xml:space="preserve"> </w:t>
+      </w:r>
+      <w:r>
+        <w:rPr>
+          <w:i/>
+          <w:iCs/>
+        </w:rPr>
+        <w:t>+</w:t>
+      </w:r>
+      <w:r>
+        <w:rPr>
+          <w:i/>
+          <w:iCs/>
+        </w:rPr>
+        <w:t xml:space="preserve"> </w:t>
+      </w:r>
+      <w:r>
+        <w:rPr>
+          <w:i/>
+          <w:iCs/>
+        </w:rPr>
         <w:t>1.156</w:t>
       </w:r>
       <w:r>
@@ -294,7 +1148,7 @@
         <w:t xml:space="preserve">– </w:t>
       </w:r>
       <w:r>
-        <w:t>9.908</w:t>
+        <w:t>8.752</w:t>
       </w:r>
       <w:r>
         <w:t>β</w:t>
@@ -308,92 +1162,102 @@
     </w:p>
     <w:p>
       <w:pPr>
-        <w:pStyle w:val="ListParagraph"/>
         <w:spacing w:after="0" w:line="240" w:lineRule="auto"/>
-        <w:rPr>
-          <w:rFonts w:cs="Times New Roman"/>
-        </w:rPr>
-      </w:pPr>
-      <w:bookmarkStart w:id="0" w:name="_GoBack"/>
-      <w:bookmarkEnd w:id="0"/>
+      </w:pPr>
+      <w:r>
+        <w:rPr>
+          <w:i/>
+          <w:vertAlign w:val="subscript"/>
+        </w:rPr>
+        <w:tab/>
+      </w:r>
+      <w:r>
+        <w:t xml:space="preserve">Where </w:t>
+      </w:r>
+      <w:r>
+        <w:t>β</w:t>
+      </w:r>
+      <w:r>
+        <w:rPr>
+          <w:vertAlign w:val="subscript"/>
+        </w:rPr>
+        <w:t>1</w:t>
+      </w:r>
+      <w:r>
+        <w:rPr>
+          <w:vertAlign w:val="subscript"/>
+        </w:rPr>
+        <w:t xml:space="preserve"> </w:t>
+      </w:r>
     </w:p>
-    <w:p>
-      <w:pPr>
-        <w:pStyle w:val="ListParagraph"/>
-        <w:spacing w:after="0" w:line="240" w:lineRule="auto"/>
-        <w:rPr>
-          <w:rFonts w:cs="Times New Roman"/>
-        </w:rPr>
-      </w:pPr>
-      <w:r>
-        <w:rPr>
-          <w:rFonts w:cs="Times New Roman"/>
-        </w:rPr>
-        <w:t>Recode the VITAMIN categorical variable so that you have a different set of indicator values.  For example, you could code it so that:  1=never, 2=occasional, 3=regular.  Re-fit</w:t>
-      </w:r>
-      <w:r>
-        <w:rPr>
-          <w:rFonts w:cs="Times New Roman"/>
-        </w:rPr>
-        <w:t>.</w:t>
-      </w:r>
-    </w:p>
-    <w:p>
-      <w:pPr>
-        <w:spacing w:after="0" w:line="240" w:lineRule="auto"/>
-        <w:ind w:left="720"/>
-        <w:rPr>
-          <w:rFonts w:cs="Times New Roman"/>
-        </w:rPr>
-      </w:pPr>
-    </w:p>
-    <w:p>
-      <w:pPr>
-        <w:spacing w:after="0" w:line="240" w:lineRule="auto"/>
-        <w:ind w:left="720"/>
-        <w:rPr>
-          <w:rFonts w:cs="Times New Roman"/>
-        </w:rPr>
-      </w:pPr>
-    </w:p>
-    <w:p/>
     <w:p>
       <w:pPr>
         <w:pStyle w:val="Title"/>
         <w:spacing w:line="240" w:lineRule="auto"/>
         <w:ind w:left="360"/>
         <w:rPr>
-          <w:sz w:val="20"/>
-          <w:szCs w:val="20"/>
+          <w:rFonts w:asciiTheme="minorHAnsi" w:hAnsiTheme="minorHAnsi"/>
+          <w:sz w:val="22"/>
+          <w:szCs w:val="22"/>
         </w:rPr>
       </w:pPr>
     </w:p>
     <w:p>
       <w:pPr>
-        <w:pStyle w:val="Heading3"/>
-      </w:pPr>
-      <w:r>
-        <w:t>Vitamin</w:t>
-      </w:r>
-      <w:r>
-        <w:t xml:space="preserve"> </w:t>
+        <w:pStyle w:val="Title"/>
+        <w:spacing w:line="240" w:lineRule="auto"/>
+        <w:ind w:left="360"/>
+        <w:rPr>
+          <w:rFonts w:asciiTheme="minorHAnsi" w:hAnsiTheme="minorHAnsi"/>
+          <w:sz w:val="22"/>
+          <w:szCs w:val="22"/>
+        </w:rPr>
+      </w:pPr>
+      <w:r>
+        <w:rPr>
+          <w:rFonts w:asciiTheme="minorHAnsi" w:hAnsiTheme="minorHAnsi"/>
+          <w:sz w:val="22"/>
+          <w:szCs w:val="22"/>
+        </w:rPr>
+        <w:tab/>
       </w:r>
     </w:p>
     <w:p>
       <w:pPr>
+        <w:pStyle w:val="Heading3"/>
+        <w:rPr>
+          <w:rFonts w:asciiTheme="minorHAnsi" w:hAnsiTheme="minorHAnsi"/>
+        </w:rPr>
+      </w:pPr>
+      <w:r>
+        <w:rPr>
+          <w:rFonts w:asciiTheme="minorHAnsi" w:hAnsiTheme="minorHAnsi"/>
+        </w:rPr>
+        <w:t xml:space="preserve">Vitamin </w:t>
+      </w:r>
+    </w:p>
+    <w:p>
+      <w:pPr>
         <w:pStyle w:val="Title"/>
         <w:spacing w:line="240" w:lineRule="auto"/>
         <w:rPr>
-          <w:sz w:val="20"/>
-          <w:szCs w:val="20"/>
+          <w:rFonts w:asciiTheme="minorHAnsi" w:hAnsiTheme="minorHAnsi"/>
+          <w:sz w:val="22"/>
+          <w:szCs w:val="22"/>
         </w:rPr>
       </w:pPr>
     </w:p>
     <w:p>
       <w:pPr>
         <w:pStyle w:val="Heading3"/>
-      </w:pPr>
-      <w:r>
+        <w:rPr>
+          <w:rFonts w:asciiTheme="minorHAnsi" w:hAnsiTheme="minorHAnsi"/>
+        </w:rPr>
+      </w:pPr>
+      <w:r>
+        <w:rPr>
+          <w:rFonts w:asciiTheme="minorHAnsi" w:hAnsiTheme="minorHAnsi"/>
+        </w:rPr>
         <w:t xml:space="preserve">Vitamin </w:t>
       </w:r>
     </w:p>
@@ -402,34 +1266,50 @@
         <w:pStyle w:val="Title"/>
         <w:spacing w:line="240" w:lineRule="auto"/>
         <w:rPr>
-          <w:sz w:val="20"/>
-          <w:szCs w:val="20"/>
+          <w:rFonts w:asciiTheme="minorHAnsi" w:hAnsiTheme="minorHAnsi"/>
+          <w:sz w:val="22"/>
+          <w:szCs w:val="22"/>
         </w:rPr>
       </w:pPr>
     </w:p>
     <w:p>
       <w:pPr>
         <w:pStyle w:val="Heading3"/>
-      </w:pPr>
-      <w:r>
+        <w:rPr>
+          <w:rFonts w:asciiTheme="minorHAnsi" w:hAnsiTheme="minorHAnsi"/>
+        </w:rPr>
+      </w:pPr>
+      <w:r>
+        <w:rPr>
+          <w:rFonts w:asciiTheme="minorHAnsi" w:hAnsiTheme="minorHAnsi"/>
+        </w:rPr>
         <w:t xml:space="preserve">Vitamin </w:t>
       </w:r>
     </w:p>
     <w:p>
       <w:pPr>
         <w:pStyle w:val="Heading3"/>
+        <w:rPr>
+          <w:rFonts w:asciiTheme="minorHAnsi" w:hAnsiTheme="minorHAnsi"/>
+        </w:rPr>
       </w:pPr>
     </w:p>
     <w:p>
       <w:pPr>
         <w:pStyle w:val="Heading3"/>
-      </w:pPr>
-      <w:r>
+        <w:rPr>
+          <w:rFonts w:asciiTheme="minorHAnsi" w:hAnsiTheme="minorHAnsi"/>
+        </w:rPr>
+      </w:pPr>
+      <w:r>
+        <w:rPr>
+          <w:rFonts w:asciiTheme="minorHAnsi" w:hAnsiTheme="minorHAnsi"/>
+        </w:rPr>
         <w:t>Conclusion</w:t>
       </w:r>
     </w:p>
     <w:sectPr>
-      <w:footerReference w:type="default" r:id="rId12"/>
+      <w:footerReference w:type="default" r:id="rId13"/>
       <w:pgSz w:w="12240" w:h="15840"/>
       <w:pgMar w:top="720" w:right="720" w:bottom="720" w:left="720" w:header="720" w:footer="720" w:gutter="0"/>
       <w:cols w:space="720"/>
@@ -2364,7 +3244,6 @@
   <w:style w:type="character" w:default="1" w:styleId="DefaultParagraphFont">
     <w:name w:val="Default Paragraph Font"/>
     <w:uiPriority w:val="1"/>
-    <w:semiHidden/>
     <w:unhideWhenUsed/>
   </w:style>
   <w:style w:type="table" w:default="1" w:styleId="TableNormal">
@@ -3162,6 +4041,23 @@
     </w:pPr>
     <w:rPr>
       <w:rFonts w:eastAsiaTheme="minorHAnsi"/>
+      <w:lang w:eastAsia="en-US"/>
+    </w:rPr>
+  </w:style>
+  <w:style w:type="paragraph" w:styleId="NormalWeb">
+    <w:name w:val="Normal (Web)"/>
+    <w:basedOn w:val="Normal"/>
+    <w:uiPriority w:val="99"/>
+    <w:semiHidden/>
+    <w:unhideWhenUsed/>
+    <w:rsid w:val="008969C0"/>
+    <w:pPr>
+      <w:spacing w:before="100" w:beforeAutospacing="1" w:after="100" w:afterAutospacing="1" w:line="240" w:lineRule="auto"/>
+    </w:pPr>
+    <w:rPr>
+      <w:rFonts w:ascii="Times New Roman" w:eastAsia="Times New Roman" w:hAnsi="Times New Roman" w:cs="Times New Roman"/>
+      <w:sz w:val="24"/>
+      <w:szCs w:val="24"/>
       <w:lang w:eastAsia="en-US"/>
     </w:rPr>
   </w:style>
@@ -3431,6 +4327,15 @@
 </file>
 
 <file path=customXml/item1.xml><?xml version="1.0" encoding="utf-8"?>
+<?mso-contentType ?>
+<FormTemplates xmlns="http://schemas.microsoft.com/sharepoint/v3/contenttype/forms">
+  <Display>DocumentLibraryForm</Display>
+  <Edit>AssetEditForm</Edit>
+  <New>DocumentLibraryForm</New>
+</FormTemplates>
+</file>
+
+<file path=customXml/item2.xml><?xml version="1.0" encoding="utf-8"?>
 <ct:contentTypeSchema xmlns:ct="http://schemas.microsoft.com/office/2006/metadata/contentType" xmlns:ma="http://schemas.microsoft.com/office/2006/metadata/properties/metaAttributes" ct:_="" ma:_="" ma:contentTypeName="TemplateFile" ma:contentTypeID="0x0101006EDDDB5EE6D98C44930B742096920B300400F5B6D36B3EF94B4E9A635CDF2A18F5B8" ma:contentTypeVersion="72" ma:contentTypeDescription="Create a new document." ma:contentTypeScope="" ma:versionID="a23e56308344d904b51738559c3d67c9">
   <xsd:schema xmlns:xsd="http://www.w3.org/2001/XMLSchema" xmlns:xs="http://www.w3.org/2001/XMLSchema" xmlns:p="http://schemas.microsoft.com/office/2006/metadata/properties" xmlns:ns2="4873beb7-5857-4685-be1f-d57550cc96cc" targetNamespace="http://schemas.microsoft.com/office/2006/metadata/properties" ma:root="true" ma:fieldsID="cd0908cc4600e77bf5da051303e00c8d" ns2:_="">
     <xsd:import namespace="4873beb7-5857-4685-be1f-d57550cc96cc"/>
@@ -4468,15 +5373,6 @@
     <xs:element name="TermId" type="xs:string"/>
   </xs:schema>
 </ct:contentTypeSchema>
-</file>
-
-<file path=customXml/item2.xml><?xml version="1.0" encoding="utf-8"?>
-<?mso-contentType ?>
-<FormTemplates xmlns="http://schemas.microsoft.com/sharepoint/v3/contenttype/forms">
-  <Display>DocumentLibraryForm</Display>
-  <Edit>AssetEditForm</Edit>
-  <New>DocumentLibraryForm</New>
-</FormTemplates>
 </file>
 
 <file path=customXml/item3.xml><?xml version="1.0" encoding="utf-8"?>
@@ -4659,6 +5555,14 @@
 </file>
 
 <file path=customXml/itemProps1.xml><?xml version="1.0" encoding="utf-8"?>
+<ds:datastoreItem xmlns:ds="http://schemas.openxmlformats.org/officeDocument/2006/customXml" ds:itemID="{FF740C13-C6A2-43D3-86C5-4CBB969C2CB1}">
+  <ds:schemaRefs>
+    <ds:schemaRef ds:uri="http://schemas.microsoft.com/sharepoint/v3/contenttype/forms"/>
+  </ds:schemaRefs>
+</ds:datastoreItem>
+</file>
+
+<file path=customXml/itemProps2.xml><?xml version="1.0" encoding="utf-8"?>
 <ds:datastoreItem xmlns:ds="http://schemas.openxmlformats.org/officeDocument/2006/customXml" ds:itemID="{88FF2527-3592-4DBF-9FD9-FEA06E5BF9A7}">
   <ds:schemaRefs>
     <ds:schemaRef ds:uri="http://schemas.microsoft.com/office/2006/metadata/contentType"/>
@@ -4676,14 +5580,6 @@
 </ds:datastoreItem>
 </file>
 
-<file path=customXml/itemProps2.xml><?xml version="1.0" encoding="utf-8"?>
-<ds:datastoreItem xmlns:ds="http://schemas.openxmlformats.org/officeDocument/2006/customXml" ds:itemID="{FF740C13-C6A2-43D3-86C5-4CBB969C2CB1}">
-  <ds:schemaRefs>
-    <ds:schemaRef ds:uri="http://schemas.microsoft.com/sharepoint/v3/contenttype/forms"/>
-  </ds:schemaRefs>
-</ds:datastoreItem>
-</file>
-
 <file path=customXml/itemProps3.xml><?xml version="1.0" encoding="utf-8"?>
 <ds:datastoreItem xmlns:ds="http://schemas.openxmlformats.org/officeDocument/2006/customXml" ds:itemID="{83AE4ADC-D632-40A7-A0C1-0481BB069C4F}">
   <ds:schemaRefs>
@@ -4695,7 +5591,7 @@
 </file>
 
 <file path=customXml/itemProps4.xml><?xml version="1.0" encoding="utf-8"?>
-<ds:datastoreItem xmlns:ds="http://schemas.openxmlformats.org/officeDocument/2006/customXml" ds:itemID="{9DAD23D9-C7F3-4CBB-B914-2EF50B7F61F2}">
+<ds:datastoreItem xmlns:ds="http://schemas.openxmlformats.org/officeDocument/2006/customXml" ds:itemID="{585A003E-6793-41EB-B8C2-492B8DD3E832}">
   <ds:schemaRefs>
     <ds:schemaRef ds:uri="http://schemas.openxmlformats.org/officeDocument/2006/bibliography"/>
   </ds:schemaRefs>

</xml_diff>

<commit_message>
Computation 3 & 4 work
Computation 3 & 4 work
</commit_message>
<xml_diff>
--- a/Computational/03_OLS_Regression_Dummy_Coded/Computational_Assignment_03_Moretz.docx
+++ b/Computational/03_OLS_Regression_Dummy_Coded/Computational_Assignment_03_Moretz.docx
@@ -578,21 +578,12 @@
         <w:tab/>
         <w:t>H</w:t>
       </w:r>
-      <w:proofErr w:type="gramStart"/>
       <w:r>
         <w:rPr>
           <w:rFonts w:cs="Times New Roman"/>
           <w:vertAlign w:val="subscript"/>
         </w:rPr>
-        <w:t>0 :</w:t>
-      </w:r>
-      <w:proofErr w:type="gramEnd"/>
-      <w:r>
-        <w:rPr>
-          <w:rFonts w:cs="Times New Roman"/>
-          <w:vertAlign w:val="subscript"/>
-        </w:rPr>
-        <w:t xml:space="preserve"> </w:t>
+        <w:t xml:space="preserve">0 : </w:t>
       </w:r>
       <w:r>
         <w:t>β</w:t>
@@ -652,7 +643,6 @@
           <w:shd w:val="clear" w:color="auto" w:fill="FFFFFF"/>
         </w:rPr>
       </w:pPr>
-      <w:proofErr w:type="gramStart"/>
       <w:r>
         <w:rPr>
           <w:rFonts w:cs="Times New Roman"/>
@@ -664,15 +654,7 @@
           <w:rFonts w:cs="Times New Roman"/>
           <w:vertAlign w:val="subscript"/>
         </w:rPr>
-        <w:t>a :</w:t>
-      </w:r>
-      <w:proofErr w:type="gramEnd"/>
-      <w:r>
-        <w:rPr>
-          <w:rFonts w:cs="Times New Roman"/>
-          <w:vertAlign w:val="subscript"/>
-        </w:rPr>
-        <w:t xml:space="preserve"> </w:t>
+        <w:t xml:space="preserve">a : </w:t>
       </w:r>
       <w:r>
         <w:t>β</w:t>
@@ -927,21 +909,7 @@
         <w:rPr>
           <w:rFonts w:cs="Times New Roman"/>
         </w:rPr>
-        <w:t>and the beta coefficient is now negative, indicating that no vitamin use has a higher cholesterol value, and that for each level of vitamin use (</w:t>
-      </w:r>
-      <w:proofErr w:type="gramStart"/>
-      <w:r>
-        <w:rPr>
-          <w:rFonts w:cs="Times New Roman"/>
-        </w:rPr>
-        <w:t>2 ,</w:t>
-      </w:r>
-      <w:proofErr w:type="gramEnd"/>
-      <w:r>
-        <w:rPr>
-          <w:rFonts w:cs="Times New Roman"/>
-        </w:rPr>
-        <w:t xml:space="preserve"> 3), we subtract 5.001 cholesterol points.</w:t>
+        <w:t>and the beta coefficient is now negative, indicating that no vitamin use has a higher cholesterol value, and that for each level of vitamin use (2 , 3), we subtract 5.001 cholesterol points.</w:t>
       </w:r>
       <w:r>
         <w:rPr>
@@ -1420,21 +1388,12 @@
         </w:rPr>
         <w:t>H</w:t>
       </w:r>
-      <w:proofErr w:type="gramStart"/>
       <w:r>
         <w:rPr>
           <w:rFonts w:cs="Times New Roman"/>
           <w:vertAlign w:val="subscript"/>
         </w:rPr>
-        <w:t>0 :</w:t>
-      </w:r>
-      <w:proofErr w:type="gramEnd"/>
-      <w:r>
-        <w:rPr>
-          <w:rFonts w:cs="Times New Roman"/>
-          <w:vertAlign w:val="subscript"/>
-        </w:rPr>
-        <w:t xml:space="preserve"> </w:t>
+        <w:t xml:space="preserve">0 : </w:t>
       </w:r>
       <w:r>
         <w:rPr>
@@ -1490,15 +1449,7 @@
           <w:color w:val="222222"/>
           <w:shd w:val="clear" w:color="auto" w:fill="FFFFFF"/>
         </w:rPr>
-        <w:t xml:space="preserve">= </w:t>
-      </w:r>
-      <w:r>
-        <w:rPr>
-          <w:rFonts w:cs="Arial"/>
-          <w:color w:val="222222"/>
-          <w:shd w:val="clear" w:color="auto" w:fill="FFFFFF"/>
-        </w:rPr>
-        <w:t>μ</w:t>
+        <w:t>= μ</w:t>
       </w:r>
       <w:r>
         <w:rPr>
@@ -1578,7 +1529,6 @@
           <w:shd w:val="clear" w:color="auto" w:fill="FFFFFF"/>
         </w:rPr>
       </w:pPr>
-      <w:proofErr w:type="gramStart"/>
       <w:r>
         <w:rPr>
           <w:rFonts w:cs="Times New Roman"/>
@@ -1590,15 +1540,7 @@
           <w:rFonts w:cs="Times New Roman"/>
           <w:vertAlign w:val="subscript"/>
         </w:rPr>
-        <w:t>a :</w:t>
-      </w:r>
-      <w:proofErr w:type="gramEnd"/>
-      <w:r>
-        <w:rPr>
-          <w:rFonts w:cs="Times New Roman"/>
-          <w:vertAlign w:val="subscript"/>
-        </w:rPr>
-        <w:t xml:space="preserve"> </w:t>
+        <w:t xml:space="preserve">a : </w:t>
       </w:r>
       <w:r>
         <w:rPr>
@@ -1662,15 +1604,7 @@
           <w:color w:val="222222"/>
           <w:shd w:val="clear" w:color="auto" w:fill="FFFFFF"/>
         </w:rPr>
-        <w:t xml:space="preserve"> </w:t>
-      </w:r>
-      <w:r>
-        <w:rPr>
-          <w:rFonts w:cs="Arial"/>
-          <w:color w:val="222222"/>
-          <w:shd w:val="clear" w:color="auto" w:fill="FFFFFF"/>
-        </w:rPr>
-        <w:t>μ</w:t>
+        <w:t xml:space="preserve"> μ</w:t>
       </w:r>
       <w:r>
         <w:rPr>
@@ -1815,16 +1749,22 @@
         <w:t xml:space="preserve"> the coding scheme </w:t>
       </w:r>
       <w:r>
-        <w:t xml:space="preserve">[1=regular, </w:t>
-      </w:r>
-      <w:r>
-        <w:t>-1</w:t>
+        <w:t>[</w:t>
+      </w:r>
+      <w:r>
+        <w:t>(1,0)</w:t>
+      </w:r>
+      <w:r>
+        <w:t xml:space="preserve">=regular, </w:t>
+      </w:r>
+      <w:r>
+        <w:t>(0,1)</w:t>
       </w:r>
       <w:r>
         <w:t xml:space="preserve">=occasional, </w:t>
       </w:r>
       <w:r>
-        <w:t>0</w:t>
+        <w:t>(-1,-1)</w:t>
       </w:r>
       <w:r>
         <w:t>=no]</w:t>
@@ -1845,22 +1785,22 @@
         <w:spacing w:after="0" w:line="240" w:lineRule="auto"/>
       </w:pPr>
       <w:r>
-        <w:t>Model 4: 24</w:t>
-      </w:r>
-      <w:r>
-        <w:t>1</w:t>
+        <w:t xml:space="preserve">Model 4: </w:t>
+      </w:r>
+      <w:r>
+        <w:t>242</w:t>
       </w:r>
       <w:r>
         <w:t>.</w:t>
       </w:r>
       <w:r>
-        <w:t>0668</w:t>
+        <w:t>911</w:t>
       </w:r>
       <w:r>
         <w:t xml:space="preserve"> </w:t>
       </w:r>
       <w:r>
-        <w:t>-</w:t>
+        <w:t>+</w:t>
       </w:r>
       <w:r>
         <w:rPr>
@@ -1869,7 +1809,7 @@
         <w:t xml:space="preserve"> </w:t>
       </w:r>
       <w:r>
-        <w:t>0.5782</w:t>
+        <w:t>2.532</w:t>
       </w:r>
       <w:r>
         <w:t>β</w:t>
@@ -1884,7 +1824,7 @@
         <w:t xml:space="preserve">– </w:t>
       </w:r>
       <w:r>
-        <w:t>4.4941</w:t>
+        <w:t>6.220</w:t>
       </w:r>
       <w:r>
         <w:t>β</w:t>
@@ -1955,7 +1895,15 @@
         <w:t>.</w:t>
       </w:r>
       <w:r>
-        <w:t xml:space="preserve"> Below we can see a boxplot of the three groups, with </w:t>
+        <w:t xml:space="preserve"> </w:t>
+      </w:r>
+      <w:r>
+        <w:t>Below we can see a bo</w:t>
+      </w:r>
+      <w:bookmarkStart w:id="0" w:name="_GoBack"/>
+      <w:bookmarkEnd w:id="0"/>
+      <w:r>
+        <w:t xml:space="preserve">xplot of the three groups, with </w:t>
       </w:r>
       <w:r>
         <w:t>model estimated mean for each group represented by blue dots inside the box.</w:t>
@@ -1999,10 +1947,10 @@
           <w:noProof/>
         </w:rPr>
         <w:drawing>
-          <wp:inline distT="0" distB="0" distL="0" distR="0" wp14:anchorId="17D4154A" wp14:editId="3504C367">
-            <wp:extent cx="3206750" cy="4928724"/>
-            <wp:effectExtent l="0" t="0" r="0" b="5715"/>
-            <wp:docPr id="2" name="Picture 2"/>
+          <wp:inline distT="0" distB="0" distL="0" distR="0" wp14:anchorId="68E3FA70" wp14:editId="71C13DC6">
+            <wp:extent cx="5006902" cy="4695825"/>
+            <wp:effectExtent l="0" t="0" r="3810" b="0"/>
+            <wp:docPr id="3" name="Picture 3"/>
             <wp:cNvGraphicFramePr>
               <a:graphicFrameLocks xmlns:a="http://schemas.openxmlformats.org/drawingml/2006/main" noChangeAspect="1"/>
             </wp:cNvGraphicFramePr>
@@ -2022,7 +1970,7 @@
                   <pic:spPr>
                     <a:xfrm>
                       <a:off x="0" y="0"/>
-                      <a:ext cx="3212815" cy="4938046"/>
+                      <a:ext cx="5044292" cy="4730892"/>
                     </a:xfrm>
                     <a:prstGeom prst="rect">
                       <a:avLst/>
@@ -2060,6 +2008,7 @@
         <w:rPr>
           <w:rFonts w:cs="Times New Roman"/>
         </w:rPr>
+        <w:lastRenderedPageBreak/>
         <w:t>The null hypothesis in this case would be,</w:t>
       </w:r>
     </w:p>
@@ -2093,21 +2042,12 @@
         </w:rPr>
         <w:t>H</w:t>
       </w:r>
-      <w:proofErr w:type="gramStart"/>
       <w:r>
         <w:rPr>
           <w:rFonts w:cs="Times New Roman"/>
           <w:vertAlign w:val="subscript"/>
         </w:rPr>
-        <w:t>0 :</w:t>
-      </w:r>
-      <w:proofErr w:type="gramEnd"/>
-      <w:r>
-        <w:rPr>
-          <w:rFonts w:cs="Times New Roman"/>
-          <w:vertAlign w:val="subscript"/>
-        </w:rPr>
-        <w:t xml:space="preserve"> </w:t>
+        <w:t xml:space="preserve">0 : </w:t>
       </w:r>
       <w:r>
         <w:rPr>
@@ -2172,78 +2112,75 @@
           <w:color w:val="222222"/>
           <w:shd w:val="clear" w:color="auto" w:fill="FFFFFF"/>
         </w:rPr>
-        <w:t>= μ</w:t>
-      </w:r>
-      <w:r>
+        <w:t>= μ (unknown)</w:t>
+      </w:r>
+    </w:p>
+    <w:p>
+      <w:pPr>
+        <w:pStyle w:val="ListParagraph"/>
+        <w:rPr>
+          <w:rFonts w:cs="Times New Roman"/>
+        </w:rPr>
+      </w:pPr>
+    </w:p>
+    <w:p>
+      <w:pPr>
+        <w:pStyle w:val="ListParagraph"/>
+        <w:rPr>
+          <w:rFonts w:cs="Times New Roman"/>
+        </w:rPr>
+      </w:pPr>
+      <w:r>
+        <w:rPr>
+          <w:rFonts w:cs="Times New Roman"/>
+        </w:rPr>
+        <w:t>Or that there is no difference in the individual category means compared to the overall (unknown) population mean. Compared to the alternative,</w:t>
+      </w:r>
+    </w:p>
+    <w:p>
+      <w:pPr>
+        <w:pStyle w:val="ListParagraph"/>
+        <w:rPr>
+          <w:rFonts w:cs="Times New Roman"/>
+        </w:rPr>
+      </w:pPr>
+    </w:p>
+    <w:p>
+      <w:pPr>
+        <w:pStyle w:val="ListParagraph"/>
+        <w:ind w:firstLine="720"/>
         <w:rPr>
           <w:rFonts w:cs="Arial"/>
           <w:color w:val="222222"/>
           <w:shd w:val="clear" w:color="auto" w:fill="FFFFFF"/>
         </w:rPr>
-        <w:t xml:space="preserve"> (unknown)</w:t>
-      </w:r>
-    </w:p>
-    <w:p>
-      <w:pPr>
-        <w:pStyle w:val="ListParagraph"/>
-        <w:rPr>
-          <w:rFonts w:cs="Times New Roman"/>
-        </w:rPr>
-      </w:pPr>
-    </w:p>
-    <w:p>
-      <w:pPr>
-        <w:pStyle w:val="ListParagraph"/>
-        <w:rPr>
-          <w:rFonts w:cs="Times New Roman"/>
-        </w:rPr>
-      </w:pPr>
-      <w:r>
-        <w:rPr>
-          <w:rFonts w:cs="Times New Roman"/>
-        </w:rPr>
-        <w:t>Or that there is no difference in the individual category means compared to the overall (unknown) population mean. Compared to the alternative,</w:t>
-      </w:r>
-    </w:p>
-    <w:p>
-      <w:pPr>
-        <w:pStyle w:val="ListParagraph"/>
-        <w:rPr>
-          <w:rFonts w:cs="Times New Roman"/>
-        </w:rPr>
-      </w:pPr>
-    </w:p>
-    <w:p>
-      <w:pPr>
-        <w:pStyle w:val="ListParagraph"/>
-        <w:ind w:firstLine="720"/>
+      </w:pPr>
+      <w:r>
+        <w:rPr>
+          <w:rFonts w:cs="Times New Roman"/>
+        </w:rPr>
+        <w:t>H</w:t>
+      </w:r>
+      <w:r>
+        <w:rPr>
+          <w:rFonts w:cs="Times New Roman"/>
+          <w:vertAlign w:val="subscript"/>
+        </w:rPr>
+        <w:t xml:space="preserve">a : </w:t>
+      </w:r>
+      <w:r>
         <w:rPr>
           <w:rFonts w:cs="Arial"/>
           <w:color w:val="222222"/>
           <w:shd w:val="clear" w:color="auto" w:fill="FFFFFF"/>
         </w:rPr>
-      </w:pPr>
-      <w:proofErr w:type="gramStart"/>
-      <w:r>
-        <w:rPr>
-          <w:rFonts w:cs="Times New Roman"/>
-        </w:rPr>
-        <w:t>H</w:t>
-      </w:r>
-      <w:r>
-        <w:rPr>
-          <w:rFonts w:cs="Times New Roman"/>
+        <w:t>μ</w:t>
+      </w:r>
+      <w:r>
+        <w:rPr>
           <w:vertAlign w:val="subscript"/>
         </w:rPr>
-        <w:t>a :</w:t>
-      </w:r>
-      <w:proofErr w:type="gramEnd"/>
-      <w:r>
-        <w:rPr>
-          <w:rFonts w:cs="Times New Roman"/>
-          <w:vertAlign w:val="subscript"/>
-        </w:rPr>
-        <w:t xml:space="preserve"> </w:t>
+        <w:t xml:space="preserve"> 1</w:t>
       </w:r>
       <w:r>
         <w:rPr>
@@ -2251,13 +2188,13 @@
           <w:color w:val="222222"/>
           <w:shd w:val="clear" w:color="auto" w:fill="FFFFFF"/>
         </w:rPr>
-        <w:t>μ</w:t>
+        <w:t xml:space="preserve"> ≠ μ</w:t>
       </w:r>
       <w:r>
         <w:rPr>
           <w:vertAlign w:val="subscript"/>
         </w:rPr>
-        <w:t xml:space="preserve"> 1</w:t>
+        <w:t xml:space="preserve"> 2</w:t>
       </w:r>
       <w:r>
         <w:rPr>
@@ -2265,13 +2202,13 @@
           <w:color w:val="222222"/>
           <w:shd w:val="clear" w:color="auto" w:fill="FFFFFF"/>
         </w:rPr>
-        <w:t xml:space="preserve"> ≠ μ</w:t>
+        <w:t>≠ μ</w:t>
       </w:r>
       <w:r>
         <w:rPr>
           <w:vertAlign w:val="subscript"/>
         </w:rPr>
-        <w:t xml:space="preserve"> 2</w:t>
+        <w:t xml:space="preserve"> 3</w:t>
       </w:r>
       <w:r>
         <w:rPr>
@@ -2279,29 +2216,7 @@
           <w:color w:val="222222"/>
           <w:shd w:val="clear" w:color="auto" w:fill="FFFFFF"/>
         </w:rPr>
-        <w:t>≠ μ</w:t>
-      </w:r>
-      <w:r>
-        <w:rPr>
-          <w:vertAlign w:val="subscript"/>
-        </w:rPr>
-        <w:t xml:space="preserve"> 3</w:t>
-      </w:r>
-      <w:r>
-        <w:rPr>
-          <w:rFonts w:cs="Arial"/>
-          <w:color w:val="222222"/>
-          <w:shd w:val="clear" w:color="auto" w:fill="FFFFFF"/>
-        </w:rPr>
-        <w:t>≠ μ</w:t>
-      </w:r>
-      <w:r>
-        <w:rPr>
-          <w:rFonts w:cs="Arial"/>
-          <w:color w:val="222222"/>
-          <w:shd w:val="clear" w:color="auto" w:fill="FFFFFF"/>
-        </w:rPr>
-        <w:t xml:space="preserve"> (unknown)</w:t>
+        <w:t>≠ μ (unknown)</w:t>
       </w:r>
     </w:p>
     <w:p>
@@ -2670,6 +2585,7 @@
         <w:rPr>
           <w:noProof/>
         </w:rPr>
+        <w:lastRenderedPageBreak/>
         <w:drawing>
           <wp:inline distT="0" distB="0" distL="0" distR="0" wp14:anchorId="3B9F76B1" wp14:editId="26C50475">
             <wp:extent cx="3695700" cy="2562769"/>
@@ -2848,7 +2764,6 @@
       <w:r>
         <w:t>H</w:t>
       </w:r>
-      <w:proofErr w:type="gramStart"/>
       <w:r>
         <w:rPr>
           <w:vertAlign w:val="subscript"/>
@@ -2856,11 +2771,7 @@
         <w:t>0</w:t>
       </w:r>
       <w:r>
-        <w:t xml:space="preserve"> :</w:t>
-      </w:r>
-      <w:proofErr w:type="gramEnd"/>
-      <w:r>
-        <w:t xml:space="preserve">  </w:t>
+        <w:t xml:space="preserve"> :  </w:t>
       </w:r>
       <w:r>
         <w:rPr>
@@ -2949,7 +2860,6 @@
           <w:shd w:val="clear" w:color="auto" w:fill="FFFFFF"/>
         </w:rPr>
       </w:pPr>
-      <w:proofErr w:type="gramStart"/>
       <w:r>
         <w:t>H</w:t>
       </w:r>
@@ -2960,11 +2870,7 @@
         <w:t>a</w:t>
       </w:r>
       <w:r>
-        <w:t xml:space="preserve"> :</w:t>
-      </w:r>
-      <w:proofErr w:type="gramEnd"/>
-      <w:r>
-        <w:t xml:space="preserve">  β</w:t>
+        <w:t xml:space="preserve"> :  β</w:t>
       </w:r>
       <w:r>
         <w:rPr>
@@ -3027,7 +2933,6 @@
       <w:r>
         <w:t xml:space="preserve"> / </w:t>
       </w:r>
-      <w:proofErr w:type="gramStart"/>
       <w:r>
         <w:t xml:space="preserve">( </w:t>
       </w:r>
@@ -3038,14 +2943,7 @@
         <w:rPr>
           <w:vertAlign w:val="subscript"/>
         </w:rPr>
-        <w:t>C</w:t>
-      </w:r>
-      <w:proofErr w:type="gramEnd"/>
-      <w:r>
-        <w:rPr>
-          <w:vertAlign w:val="subscript"/>
-        </w:rPr>
-        <w:t xml:space="preserve"> </w:t>
+        <w:t xml:space="preserve">C </w:t>
       </w:r>
       <w:r>
         <w:t xml:space="preserve">/ </w:t>
@@ -3416,8 +3314,6 @@
           </wp:inline>
         </w:drawing>
       </w:r>
-      <w:bookmarkStart w:id="0" w:name="_GoBack"/>
-      <w:bookmarkEnd w:id="0"/>
     </w:p>
     <w:p>
       <w:pPr>
@@ -3588,7 +3484,6 @@
       <w:r>
         <w:t>H</w:t>
       </w:r>
-      <w:proofErr w:type="gramStart"/>
       <w:r>
         <w:rPr>
           <w:vertAlign w:val="subscript"/>
@@ -3596,11 +3491,7 @@
         <w:t>0</w:t>
       </w:r>
       <w:r>
-        <w:t xml:space="preserve"> :</w:t>
-      </w:r>
-      <w:proofErr w:type="gramEnd"/>
-      <w:r>
-        <w:t xml:space="preserve">  </w:t>
+        <w:t xml:space="preserve"> :  </w:t>
       </w:r>
       <w:r>
         <w:rPr>
@@ -3655,7 +3546,6 @@
           <w:shd w:val="clear" w:color="auto" w:fill="FFFFFF"/>
         </w:rPr>
       </w:pPr>
-      <w:proofErr w:type="gramStart"/>
       <w:r>
         <w:t>H</w:t>
       </w:r>
@@ -3666,11 +3556,7 @@
         <w:t>a</w:t>
       </w:r>
       <w:r>
-        <w:t xml:space="preserve"> :</w:t>
-      </w:r>
-      <w:proofErr w:type="gramEnd"/>
-      <w:r>
-        <w:t xml:space="preserve">  β</w:t>
+        <w:t xml:space="preserve"> :  β</w:t>
       </w:r>
       <w:r>
         <w:rPr>
@@ -3713,24 +3599,13 @@
         <w:t>C</w:t>
       </w:r>
       <w:r>
-        <w:t xml:space="preserve">) / (df2 – df1)] / </w:t>
-      </w:r>
-      <w:proofErr w:type="gramStart"/>
-      <w:r>
-        <w:t>( SSE</w:t>
+        <w:t>) / (df2 – df1)] / ( SSE</w:t>
       </w:r>
       <w:r>
         <w:rPr>
           <w:vertAlign w:val="subscript"/>
         </w:rPr>
-        <w:t>C</w:t>
-      </w:r>
-      <w:proofErr w:type="gramEnd"/>
-      <w:r>
-        <w:rPr>
-          <w:vertAlign w:val="subscript"/>
-        </w:rPr>
-        <w:t xml:space="preserve"> </w:t>
+        <w:t xml:space="preserve">C </w:t>
       </w:r>
       <w:r>
         <w:t>/ df1]</w:t>
@@ -3795,7 +3670,6 @@
         </w:rPr>
         <w:t xml:space="preserve"> </w:t>
       </w:r>
-      <w:proofErr w:type="gramStart"/>
       <w:r>
         <w:t xml:space="preserve">/ </w:t>
       </w:r>
@@ -3806,7 +3680,6 @@
         </w:rPr>
         <w:t xml:space="preserve"> 16,506.33</w:t>
       </w:r>
-      <w:proofErr w:type="gramEnd"/>
     </w:p>
     <w:p>
       <w:pPr>
@@ -5657,7 +5530,7 @@
       </w:pPr>
     </w:pPrDefault>
   </w:docDefaults>
-  <w:latentStyles w:defLockedState="0" w:defUIPriority="99" w:defSemiHidden="0" w:defUnhideWhenUsed="0" w:defQFormat="0" w:count="375">
+  <w:latentStyles w:defLockedState="0" w:defUIPriority="99" w:defSemiHidden="0" w:defUnhideWhenUsed="0" w:defQFormat="0" w:count="376">
     <w:lsdException w:name="Normal" w:uiPriority="0" w:qFormat="1"/>
     <w:lsdException w:name="heading 1" w:uiPriority="9" w:qFormat="1"/>
     <w:lsdException w:name="heading 2" w:semiHidden="1" w:uiPriority="9" w:unhideWhenUsed="1" w:qFormat="1"/>
@@ -6033,6 +5906,7 @@
     <w:lsdException w:name="Smart Hyperlink" w:semiHidden="1" w:unhideWhenUsed="1"/>
     <w:lsdException w:name="Hashtag" w:semiHidden="1" w:unhideWhenUsed="1"/>
     <w:lsdException w:name="Unresolved Mention" w:semiHidden="1" w:unhideWhenUsed="1"/>
+    <w:lsdException w:name="Smart Link" w:semiHidden="1" w:unhideWhenUsed="1"/>
   </w:latentStyles>
   <w:style w:type="paragraph" w:default="1" w:styleId="Normal">
     <w:name w:val="Normal"/>
@@ -8618,7 +8492,7 @@
 </file>
 
 <file path=customXml/itemProps4.xml><?xml version="1.0" encoding="utf-8"?>
-<ds:datastoreItem xmlns:ds="http://schemas.openxmlformats.org/officeDocument/2006/customXml" ds:itemID="{59B9902C-3512-4C6F-AFD0-825929192D4B}">
+<ds:datastoreItem xmlns:ds="http://schemas.openxmlformats.org/officeDocument/2006/customXml" ds:itemID="{C2036277-6559-43C1-ADD1-5EA3CB44B702}">
   <ds:schemaRefs>
     <ds:schemaRef ds:uri="http://schemas.openxmlformats.org/officeDocument/2006/bibliography"/>
   </ds:schemaRefs>

</xml_diff>